<commit_message>
Manuscript updated to its latest version before submission
</commit_message>
<xml_diff>
--- a/Manuscript/Ms.docx
+++ b/Manuscript/Ms.docx
@@ -175,7 +175,7 @@
         <w:pStyle w:val="FirstParagraph"/>
       </w:pPr>
       <w:r>
-        <w:t xml:space="preserve">The rapid conversion of natural habitats to anthropogenic landscapes is threatening insect pollinators worldwide, raising concern on the consequences for their fundamental role as plant pollinators. However, not all pollinators are negatively affected by habitat conversion, as certain species find in anthropogenic landscapes appropriate resources to persist and proliferate. The reason why some species thrive in anthropogenic environments while most find them inhospitable remains poorly understood. The cognitive buffer hypothesis, widely supported in vertebrates but untested in insects, offers a potential explanation. This theory suggests that species with larger brains have enhanced behavioural plasticity, enabling them to confront and adapt to novel challenges. To investigate this hypothesis in insects, we measured brains for 335 individuals from 89 species of bees, and evaluated the association of their brain sizes with detailed information on habitat preferences. Our analyses revealed that bees that prefer urban habitats had larger brains relative to their body size than those who prefer forested or agricultural habitats. Additionally, urban bees exhibited larger body sizes and, consequently, larger absolute brain sizes. Our results provide the first empirical support to this hypothesis in invertebrates, suggesting that a large brain in bees could confer behavioural advantages to tolerate urban environments.</w:t>
+        <w:t xml:space="preserve">The rapid conversion of natural habitats to anthropogenic landscapes is threatening insect pollinators worldwide, raising concern on the consequences for their fundamental role as plant pollinators. However, not all pollinators are negatively affected by habitat conversion, as certain species find in anthropogenic landscapes appropriate resources to persist and proliferate. The reason why some species thrive in anthropogenic environments while most find them inhospitable remains poorly understood. The cognitive buffer hypothesis, widely supported in vertebrates but untested in insects, offers a potential explanation. This theory suggests that species with larger brains have enhanced behavioural plasticity, enabling them to confront and adapt to novel challenges. To investigate this hypothesis in insects, we measured brains for 335 individuals from 89 species of bees, and evaluated the association of their brain sizes with detailed information on habitat preferences. Our analyses revealed that bees that prefer urban habitats had larger brains relative to their body size than those who prefer forested or agricultural habitats. Additionally, urban bees exhibited larger body sizes and, consequently, larger absolute brain sizes. Our results provide the first empirical support for the cognitive buffer hypothesis in invertebrates, suggesting that a large brain in bees could confer behavioural advantages to tolerate urban environments.</w:t>
       </w:r>
     </w:p>
     <w:p>
@@ -283,7 +283,7 @@
         <w:t xml:space="preserve">]</w:t>
       </w:r>
       <w:r>
-        <w:t xml:space="preserve">. Anthropogenic landscapes present new challenges for survival and reproduction of organisms, increasing their risk of extinction by maldaptation</w:t>
+        <w:t xml:space="preserve">. Anthropogenic landscapes present new challenges for the survival and reproduction of organisms, increasing their risk of extinction by maldaptation</w:t>
       </w:r>
       <w:r>
         <w:t xml:space="preserve"> </w:t>
@@ -710,7 +710,7 @@
       </w:r>
     </w:p>
     <w:bookmarkEnd w:id="22"/>
-    <w:bookmarkStart w:id="27" w:name="methods"/>
+    <w:bookmarkStart w:id="26" w:name="methods"/>
     <w:p>
       <w:pPr>
         <w:pStyle w:val="Heading1"/>
@@ -719,13 +719,13 @@
         <w:t xml:space="preserve">2. Methods</w:t>
       </w:r>
     </w:p>
-    <w:bookmarkStart w:id="23" w:name="a-bee-species-dataset"/>
+    <w:bookmarkStart w:id="23" w:name="a-brain-measurements"/>
     <w:p>
       <w:pPr>
         <w:pStyle w:val="Heading2"/>
       </w:pPr>
       <w:r>
-        <w:t xml:space="preserve">(a) Bee species dataset</w:t>
+        <w:t xml:space="preserve">(a) Brain measurements</w:t>
       </w:r>
     </w:p>
     <w:p>
@@ -1024,13 +1024,13 @@
       </w:r>
     </w:p>
     <w:bookmarkEnd w:id="23"/>
-    <w:bookmarkStart w:id="24" w:name="b-occurrence-data"/>
+    <w:bookmarkStart w:id="24" w:name="b-habitat-preferences"/>
     <w:p>
       <w:pPr>
         <w:pStyle w:val="Heading2"/>
       </w:pPr>
       <w:r>
-        <w:t xml:space="preserve">(b) Occurrence data</w:t>
+        <w:t xml:space="preserve">(b) Habitat preferences</w:t>
       </w:r>
     </w:p>
     <w:p>
@@ -1038,7 +1038,7 @@
         <w:pStyle w:val="FirstParagraph"/>
       </w:pPr>
       <w:r>
-        <w:t xml:space="preserve">We downloaded occurrence information for all species from the Global Biodiversity Information Facility (GBIF;</w:t>
+        <w:t xml:space="preserve">We downloaded occurrence information for all the measured species from the Global Biodiversity Information Facility (GBIF;</w:t>
       </w:r>
       <w:r>
         <w:t xml:space="preserve"> </w:t>
@@ -1141,19 +1141,9 @@
         <w:t xml:space="preserve">. To further reduce biases in the data, we only included species with a minimum number of 50 records and whose geographic distribution was larger than the sampled area (i.e., excluding species at the edge of their distributions). In addition, we optimised the match between species occurrence and the land cover data by only using georeferenced records obtained between 1990 and 2022 with a minimum of two decimals of latitude/longitude coordinates.</w:t>
       </w:r>
     </w:p>
-    <w:bookmarkEnd w:id="24"/>
-    <w:bookmarkStart w:id="25" w:name="c-land-cover-classification"/>
-    <w:p>
-      <w:pPr>
-        <w:pStyle w:val="Heading2"/>
-      </w:pPr>
-      <w:r>
-        <w:t xml:space="preserve">(c) Land cover classification</w:t>
-      </w:r>
-    </w:p>
-    <w:p>
-      <w:pPr>
-        <w:pStyle w:val="FirstParagraph"/>
+    <w:p>
+      <w:pPr>
+        <w:pStyle w:val="BodyText"/>
       </w:pPr>
       <w:r>
         <w:t xml:space="preserve">We assigned a habitat type to each GBIF occurrence by merging land cover information with the georeferenced records of species occurrences. The land cover classification was obtained from the 2006 online inventories of the National Land Cover Database (NLCD) for United States and the Corine Land Cover (CLC) for Europe. After downloading these inventories as raster files, we used the functions</w:t>
@@ -1227,25 +1217,15 @@
         <w:t xml:space="preserve"> </w:t>
       </w:r>
       <w:r>
-        <w:t xml:space="preserve">to read and obtain the cover classification of the different georeferenced records, respectively. To simplify the interpretation and conduct a joint analysis for both regions, we divided the resulting cover classes into three single categories: (i) natural, (ii) agricultural and (iii) urban (see Tables S1 and S2 for details).</w:t>
-      </w:r>
-    </w:p>
-    <w:bookmarkEnd w:id="25"/>
-    <w:bookmarkStart w:id="26" w:name="d-analysis"/>
-    <w:p>
-      <w:pPr>
-        <w:pStyle w:val="Heading2"/>
-      </w:pPr>
-      <w:r>
-        <w:t xml:space="preserve">(d) Analysis</w:t>
-      </w:r>
-    </w:p>
-    <w:p>
-      <w:pPr>
-        <w:pStyle w:val="FirstParagraph"/>
-      </w:pPr>
-      <w:r>
-        <w:t xml:space="preserve">Habitat preferences were estimated by assessing whether the occurrences of species in a given habitat were more frequent than expected by chance. For this, we generated 10,000 randomised matrices based on the occurrence matrix (i.e., species in rows and habitats in columns) with the function</w:t>
+        <w:t xml:space="preserve">to read and obtain the cover classification of the different georeferenced records, respectively. To simplify the interpretation and conduct a joint analysis for both regions, we divided the resulting cover classes into three single categories: (i) natural, (ii) agricultural and (iii) urban (see Tables S1 and S2 for details). With this information we can build an occurrence matrix with species in rows, habitats in columns, and cells depicting the number of occurrences per species-habitat combination.</w:t>
+      </w:r>
+    </w:p>
+    <w:p>
+      <w:pPr>
+        <w:pStyle w:val="BodyText"/>
+      </w:pPr>
+      <w:r>
+        <w:t xml:space="preserve">Habitat preferences were estimated by assessing whether the occurrences of species in a given habitat were more frequent than expected by chance. For this, we generated 10,000 randomised matrices based on the occurrence matrix with the function</w:t>
       </w:r>
       <w:r>
         <w:t xml:space="preserve"> </w:t>
@@ -1403,12 +1383,52 @@
         <w:t xml:space="preserve">package.</w:t>
       </w:r>
     </w:p>
-    <w:p>
-      <w:pPr>
-        <w:pStyle w:val="BodyText"/>
-      </w:pPr>
-      <w:r>
-        <w:t xml:space="preserve">To evaluate how the association between habitat preference and relative brain size changed by habitat type, we modelled with Bayesian generalised linear models their association. For this, we first joined the resulting habitat preference and relative brain size datasets by species and extracted those with statistical habitat preference on any of these three habitats. The resulting distribution of habitat preferences for each of the habitats analysed followed a zero-one inflated beta distribution (Figure S3), indicating that there were high frequencies of habitat preferences close to 0 or 1 but low frequencies of intermediate values between 0 and 1. Hence, in our analyses we only modelled the extremes of the distribution (i.e., species classified as avoiding or preferring a given habitat). Because we assessed habitat preference as binary (low or high), we specified a Bernouilli distribution where habitat preference was the response variable and relative brain size the predictor. Again, we included the phylogenetic covariance matrix as a random factor. Moreover, we also explored how habitat preference changed by brain weight and intertegular span independently. For this, we conducted two analogous models with these two different predictors. In addition, we also investigated the different trends for the United States and Europe separately.</w:t>
+    <w:bookmarkEnd w:id="24"/>
+    <w:bookmarkStart w:id="25" w:name="c-analysis"/>
+    <w:p>
+      <w:pPr>
+        <w:pStyle w:val="Heading2"/>
+      </w:pPr>
+      <w:r>
+        <w:t xml:space="preserve">(c) Analysis</w:t>
+      </w:r>
+    </w:p>
+    <w:p>
+      <w:pPr>
+        <w:pStyle w:val="FirstParagraph"/>
+      </w:pPr>
+      <w:r>
+        <w:t xml:space="preserve">To evaluate how the association between habitat preference and relative brain size changed by habitat type, we modelled with Bayesian generalised linear models their association. For this, we first joined the resulting habitat preference and relative brain size datasets by species. The resulting distribution of habitat preferences for each of the habitats analysed followed a zero-one inflated beta distribution (Figure S3), indicating that there were high frequencies of habitat preferences close to 0 or 1 but low frequencies of intermediate values between 0 and 1. Hence, in our analyses we take a conservative approach and only modelled the extremes of the distribution (i.e., species classified as avoiding or preferring a given habitat). Because we assessed habitat preference as binary (</w:t>
+      </w:r>
+      <w:r>
+        <w:t xml:space="preserve">“</w:t>
+      </w:r>
+      <w:r>
+        <w:t xml:space="preserve">avoiding</w:t>
+      </w:r>
+      <w:r>
+        <w:t xml:space="preserve">”</w:t>
+      </w:r>
+      <w:r>
+        <w:t xml:space="preserve"> </w:t>
+      </w:r>
+      <w:r>
+        <w:t xml:space="preserve">or</w:t>
+      </w:r>
+      <w:r>
+        <w:t xml:space="preserve"> </w:t>
+      </w:r>
+      <w:r>
+        <w:t xml:space="preserve">“</w:t>
+      </w:r>
+      <w:r>
+        <w:t xml:space="preserve">preferring</w:t>
+      </w:r>
+      <w:r>
+        <w:t xml:space="preserve">”</w:t>
+      </w:r>
+      <w:r>
+        <w:t xml:space="preserve">), we specified a Bernouilli distribution where habitat preference was the response variable and relative brain size the predictor. Again, we included the phylogenetic covariance matrix as a random factor. Moreover, we also explored how habitat preference changed by brain weight and intertegular span independently. For this, we conducted two analogous models with these two different predictors. In addition, we also investigated the different trends for the United States and Europe separately.</w:t>
       </w:r>
     </w:p>
     <w:p>
@@ -1508,9 +1528,9 @@
         <w:t xml:space="preserve">.</w:t>
       </w:r>
     </w:p>
+    <w:bookmarkEnd w:id="25"/>
     <w:bookmarkEnd w:id="26"/>
-    <w:bookmarkEnd w:id="27"/>
-    <w:bookmarkStart w:id="34" w:name="results"/>
+    <w:bookmarkStart w:id="33" w:name="results"/>
     <w:p>
       <w:pPr>
         <w:pStyle w:val="Heading1"/>
@@ -1524,7 +1544,7 @@
         <w:pStyle w:val="FirstParagraph"/>
       </w:pPr>
       <w:r>
-        <w:t xml:space="preserve">Habitat preference varied substantially across species (Figure 1B) but showed none (i.e., preference for agricultural and rural habitats) or moderate phylogenetic signal (i.e., preference for natural habitat;</w:t>
+        <w:t xml:space="preserve">Habitat preference varied substantially across species (Figure 1B) and showed moderate phylogenetic signal (i.e., preference for natural habitat;</w:t>
       </w:r>
       <w:r>
         <w:t xml:space="preserve"> </w:t>
@@ -1566,18 +1586,18 @@
           <wp:inline>
             <wp:extent cx="5334000" cy="5334000"/>
             <wp:effectExtent b="0" l="0" r="0" t="0"/>
-            <wp:docPr descr=" Phylogenetic relationship and habitat preferences for the selected bee species with brain weight and intertegular distance information (N=89). A) Phylogenetic tree at the genus level. Tree branches are coloured based on the geographical location of the different bee species (North of Europe, East Coast of United States or from both regions). The deviation of the brain size in relation to the body (i.e., residuals) is indicated with weighted points at the end of the tip branches. Larger points indicate larger brains in proportion to their body size and vice versa. B) Heatmap showing the habitat preference for each bee species. The columns delimit the habitat type (i.e., natural, agricultural, semideveloped and urban) and the rows the different bee species." title="" id="29" name="Picture"/>
+            <wp:docPr descr=" Phylogenetic relationship and habitat preferences for the selected bee species with brain weight and intertegular distance information (N=89). A) Phylogenetic tree at the genus level. Tree branches are coloured based on the geographical location of the different bee species (North of Europe, East Coast of United States or from both regions). The deviation of the brain size in relation to the body (i.e., residuals) is indicated with weighted points at the end of the tip branches. Larger points indicate larger brains in proportion to their body size and vice versa. B) Heatmap showing the habitat preference for each bee species. The columns delimit the habitat type (i.e., natural, agricultural and urban) and the rows the different bee species." title="" id="28" name="Picture"/>
             <a:graphic>
               <a:graphicData uri="http://schemas.openxmlformats.org/drawingml/2006/picture">
                 <pic:pic>
                   <pic:nvPicPr>
-                    <pic:cNvPr descr="Ms_files/figure-docx/unnamed-chunk-2-1.png" id="30" name="Picture"/>
+                    <pic:cNvPr descr="Ms_files/figure-docx/unnamed-chunk-2-1.png" id="29" name="Picture"/>
                     <pic:cNvPicPr>
                       <a:picLocks noChangeArrowheads="1" noChangeAspect="1"/>
                     </pic:cNvPicPr>
                   </pic:nvPicPr>
                   <pic:blipFill>
-                    <a:blip r:embed="rId28"/>
+                    <a:blip r:embed="rId27"/>
                     <a:stretch>
                       <a:fillRect/>
                     </a:stretch>
@@ -1612,15 +1632,15 @@
         <w:t xml:space="preserve"> </w:t>
       </w:r>
       <w:r>
-        <w:t xml:space="preserve">Phylogenetic relationship and habitat preferences for the selected bee species with brain weight and intertegular distance information (N=89). A) Phylogenetic tree at the genus level. Tree branches are coloured based on the geographical location of the different bee species (North of Europe, East Coast of United States or from both regions). The deviation of the brain size in relation to the body (i.e., residuals) is indicated with weighted points at the end of the tip branches. Larger points indicate larger brains in proportion to their body size and vice versa. B) Heatmap showing the habitat preference for each bee species. The columns delimit the habitat type (i.e., natural, agricultural, semideveloped and urban) and the rows the different bee species.</w:t>
-      </w:r>
-    </w:p>
-    <w:p>
-      <w:pPr>
-        <w:pStyle w:val="BodyText"/>
-      </w:pPr>
-      <w:r>
-        <w:t xml:space="preserve">Although the model evaluating how relative brain size was associated with habitat preference explained little of the overall variance (Bayesian R</w:t>
+        <w:t xml:space="preserve">Phylogenetic relationship and habitat preferences for the selected bee species with brain weight and intertegular distance information (N=89). A) Phylogenetic tree at the genus level. Tree branches are coloured based on the geographical location of the different bee species (North of Europe, East Coast of United States or from both regions). The deviation of the brain size in relation to the body (i.e., residuals) is indicated with weighted points at the end of the tip branches. Larger points indicate larger brains in proportion to their body size and vice versa. B) Heatmap showing the habitat preference for each bee species. The columns delimit the habitat type (i.e., natural, agricultural and urban) and the rows the different bee species.</w:t>
+      </w:r>
+    </w:p>
+    <w:p>
+      <w:pPr>
+        <w:pStyle w:val="BodyText"/>
+      </w:pPr>
+      <w:r>
+        <w:t xml:space="preserve">We found that bee species relative brain size is associated with the habitat type preference (Figure 2A; Bayesian R</w:t>
       </w:r>
       <m:oMath>
         <m:sSup>
@@ -1640,7 +1660,7 @@
         <w:t xml:space="preserve"> </w:t>
       </w:r>
       <w:r>
-        <w:t xml:space="preserve">= 0.11), we found evident trends when we explored this association by habitat type (Figure 2A). Specifically, we found that bees with larger brains relative to body size showed a higher preference for urban habitats than bees with smaller relative brain sizes (Figure 2A). Contrarily, bees with smaller relative brains showed higher preference in natural and agricultural habitats than bees with larger relative brain sizes (Figure 2A). The models of the association between absolute brain size and intertegular span with habitat preference captured also little of the overall variance (Bayesian R</w:t>
+        <w:t xml:space="preserve">= 0.11). Specifically, we found that bees with larger brains relative to body size showed a higher preference for urban habitats than bees with smaller relative brain sizes (Figure 2A). Contrarily, bees with smaller relative brains showed higher preference in natural and agricultural habitats than bees with larger relative brain sizes (Figure 2A). The models of the association between absolute brain size and intertegular span with habitat preference also showed a marked differences between habitat types (Figures 2B and 2C; Bayesian R</w:t>
       </w:r>
       <m:oMath>
         <m:sSup>
@@ -1680,7 +1700,7 @@
         <w:t xml:space="preserve"> </w:t>
       </w:r>
       <w:r>
-        <w:t xml:space="preserve">= 0.23, respectively). However, we found again marked differences between habitat types (Figures 2B and 2C). Specifically, we found that bees with larger brains and body sizes tend to appear more in urban habitats and bees with smaller brains and body sizes are more common in natural and agricultural ones (Figures 2B and 2C). These findings were consistent with the analogous analyses separated by geographical regions (United States and Europe; Figure S4).</w:t>
+        <w:t xml:space="preserve">= 0.23, respectively). Specifically, we found that bees with larger brains and body sizes tend to appear more in urban habitats and bees with smaller brains and body sizes are more common in natural and agricultural ones (Figures 2B and 2C). These findings were consistent with the analogous analyses separated by geographical regions (United States and Europe; Figure S4).</w:t>
       </w:r>
     </w:p>
     <w:p>
@@ -1692,18 +1712,18 @@
           <wp:inline>
             <wp:extent cx="5334000" cy="3200400"/>
             <wp:effectExtent b="0" l="0" r="0" t="0"/>
-            <wp:docPr descr=" Association between relative brain size (A), brain weight (B) and intertegular distance (C) with habitat preference by habitat type (i.e., natural, agricultural and urban). The shaded and coloured areas by habitat type represent 95% credible intervals." title="" id="32" name="Picture"/>
+            <wp:docPr descr=" Association between relative brain size (A), brain weight (B) and intertegular distance (C) with habitat preference by habitat type (i.e., natural, agricultural and urban). The shaded and coloured areas by habitat type represent 95% credible intervals." title="" id="31" name="Picture"/>
             <a:graphic>
               <a:graphicData uri="http://schemas.openxmlformats.org/drawingml/2006/picture">
                 <pic:pic>
                   <pic:nvPicPr>
-                    <pic:cNvPr descr="Ms_files/figure-docx/unnamed-chunk-3-1.png" id="33" name="Picture"/>
+                    <pic:cNvPr descr="Ms_files/figure-docx/unnamed-chunk-3-1.png" id="32" name="Picture"/>
                     <pic:cNvPicPr>
                       <a:picLocks noChangeArrowheads="1" noChangeAspect="1"/>
                     </pic:cNvPicPr>
                   </pic:nvPicPr>
                   <pic:blipFill>
-                    <a:blip r:embed="rId31"/>
+                    <a:blip r:embed="rId30"/>
                     <a:stretch>
                       <a:fillRect/>
                     </a:stretch>
@@ -1741,8 +1761,8 @@
         <w:t xml:space="preserve">Association between relative brain size (A), brain weight (B) and intertegular distance (C) with habitat preference by habitat type (i.e., natural, agricultural and urban). The shaded and coloured areas by habitat type represent 95% credible intervals.</w:t>
       </w:r>
     </w:p>
-    <w:bookmarkEnd w:id="34"/>
-    <w:bookmarkStart w:id="35" w:name="discussion"/>
+    <w:bookmarkEnd w:id="33"/>
+    <w:bookmarkStart w:id="34" w:name="discussion"/>
     <w:p>
       <w:pPr>
         <w:pStyle w:val="Heading1"/>
@@ -1867,7 +1887,7 @@
         <w:t xml:space="preserve">]</w:t>
       </w:r>
       <w:r>
-        <w:t xml:space="preserve">, we find that bees that proliferate in urban habitats have bigger bodies and larger absolute brains. Larger species obtain greater net benefits from exploring and learning, especially in heterogeneous environments</w:t>
+        <w:t xml:space="preserve">, we find that bees that proliferate in urban habitats have bigger bodies and larger absolute brains. Larger species require longer development times and obtain greater net benefits from exploring and learning, especially in heterogeneous environments</w:t>
       </w:r>
       <w:r>
         <w:t xml:space="preserve"> </w:t>
@@ -1898,7 +1918,7 @@
         <w:t xml:space="preserve">]</w:t>
       </w:r>
       <w:r>
-        <w:t xml:space="preserve">. The patchiness of urban resources seems indeed to favour larger body sizes, as suggests the observation that foraging distance is positively associated with body size in bees</w:t>
+        <w:t xml:space="preserve">. For example, the large carpenter bees of the genus Xylocopa can live up to two years and are frequent urban dwellers, while small Andrena forest specialists complete their adult life cycle in a few weeks. The patchiness of urban resources also seems to favour larger body sizes, as suggests the observation that foraging distance is positively associated with body size in bees</w:t>
       </w:r>
       <w:r>
         <w:t xml:space="preserve"> </w:t>
@@ -2132,7 +2152,7 @@
         <w:t xml:space="preserve">is likely to help improve our understanding of bee cognitive abilities. Our findings highlight the importance of behavioural responses for understanding the dynamics of insect populations in altered environments and stresses the need to avoid viewing them as passive agents of external pressures.</w:t>
       </w:r>
     </w:p>
-    <w:bookmarkEnd w:id="35"/>
+    <w:bookmarkEnd w:id="34"/>
     <w:bookmarkStart w:id="38" w:name="data-accessibility"/>
     <w:p>
       <w:pPr>
@@ -2152,7 +2172,7 @@
       <w:r>
         <w:t xml:space="preserve"> </w:t>
       </w:r>
-      <w:hyperlink r:id="rId36">
+      <w:hyperlink r:id="rId35">
         <w:r>
           <w:rPr>
             <w:rStyle w:val="Hyperlink"/>
@@ -2161,7 +2181,24 @@
         </w:r>
       </w:hyperlink>
       <w:r>
-        <w:t xml:space="preserve">. In addition, bee trait data and code can be found in the online repositories of Zenodo XXXXXXXKXX and Github</w:t>
+        <w:t xml:space="preserve">. In addition, bee trait data and code can be found in the online repositories of Zenodo</w:t>
+      </w:r>
+      <w:r>
+        <w:t xml:space="preserve"> </w:t>
+      </w:r>
+      <w:hyperlink r:id="rId36">
+        <w:r>
+          <w:rPr>
+            <w:rStyle w:val="Hyperlink"/>
+          </w:rPr>
+          <w:t xml:space="preserve">https://doi.org/10.5281/zenodo.8049996</w:t>
+        </w:r>
+      </w:hyperlink>
+      <w:r>
+        <w:t xml:space="preserve"> </w:t>
+      </w:r>
+      <w:r>
+        <w:t xml:space="preserve">and Github</w:t>
       </w:r>
       <w:r>
         <w:t xml:space="preserve"> </w:t>
@@ -2193,7 +2230,7 @@
         <w:pStyle w:val="FirstParagraph"/>
       </w:pPr>
       <w:r>
-        <w:t xml:space="preserve">MAC, IB and JBL designed the study. MAC and FS collected the data. JBL led the analysis with help from MAC and IB. JBL and IB wrote the manuscript with contributions from all authors.</w:t>
+        <w:t xml:space="preserve">IB, MAC and JBL designed the study. MAC and FS collected the data. JBL led the analysis with help from MAC and IB. JBL and IB wrote the manuscript with contributions from all authors.</w:t>
       </w:r>
     </w:p>
     <w:bookmarkEnd w:id="39"/>
@@ -2222,6 +2259,14 @@
       </w:pPr>
       <w:r>
         <w:t xml:space="preserve">Acknowledgements</w:t>
+      </w:r>
+    </w:p>
+    <w:p>
+      <w:pPr>
+        <w:pStyle w:val="FirstParagraph"/>
+      </w:pPr>
+      <w:r>
+        <w:t xml:space="preserve">We thank Curro Molina, Ivo Reamakers and Parker Gambino for collecting some of the studies specimens.</w:t>
       </w:r>
     </w:p>
     <w:bookmarkEnd w:id="41"/>
@@ -6393,6 +6438,14 @@
       </w:pPr>
       <w:r>
         <w:t xml:space="preserve">. Association between relative brain size (A and D), brain weight (B and E) and intertegular distance (C and F) with habitat preference separated by habitat type (i.e., natural, agricultural and urban) and geographical region (USA in the upper panel and Europe in the lower one). The shaded and coloured areas by habitat type represent 95% credible intervals.</w:t>
+      </w:r>
+    </w:p>
+    <w:p>
+      <w:pPr>
+        <w:pStyle w:val="BodyText"/>
+      </w:pPr>
+      <w:r>
+        <w:t xml:space="preserve">[a]esto no lo chupas del codigo?</w:t>
       </w:r>
     </w:p>
     <w:bookmarkEnd w:id="116"/>

</xml_diff>

<commit_message>
Edits on the ms to submit word doc
</commit_message>
<xml_diff>
--- a/Manuscript/Ms.docx
+++ b/Manuscript/Ms.docx
@@ -94,6 +94,9 @@
       <w:pPr>
         <w:pStyle w:val="BodyText"/>
       </w:pPr>
+      <w:r>
+        <w:t xml:space="preserve">Jose B. Lanuza</w:t>
+      </w:r>
       <m:oMath>
         <m:sSup>
           <m:e>
@@ -109,6 +112,160 @@
         </m:sSup>
       </m:oMath>
       <w:r>
+        <w:t xml:space="preserve"> </w:t>
+      </w:r>
+      <w:hyperlink r:id="rId20">
+        <w:r>
+          <w:rPr>
+            <w:rStyle w:val="Hyperlink"/>
+          </w:rPr>
+          <w:t xml:space="preserve">https://orcid.org/0000-0002-0287-409X</w:t>
+        </w:r>
+      </w:hyperlink>
+      <w:r>
+        <w:t xml:space="preserve">, Miguel Á. Collado</w:t>
+      </w:r>
+      <m:oMath>
+        <m:sSup>
+          <m:e>
+            <m:r>
+              <m:t>​</m:t>
+            </m:r>
+          </m:e>
+          <m:sup>
+            <m:r>
+              <m:t>1</m:t>
+            </m:r>
+            <m:r>
+              <m:rPr>
+                <m:sty m:val="p"/>
+              </m:rPr>
+              <m:t>,</m:t>
+            </m:r>
+            <m:r>
+              <m:t>2</m:t>
+            </m:r>
+          </m:sup>
+        </m:sSup>
+      </m:oMath>
+      <w:r>
+        <w:t xml:space="preserve"> </w:t>
+      </w:r>
+      <w:hyperlink r:id="rId21">
+        <w:r>
+          <w:rPr>
+            <w:rStyle w:val="Hyperlink"/>
+          </w:rPr>
+          <w:t xml:space="preserve">https://orcid.org/0000-0002-4216-317X</w:t>
+        </w:r>
+      </w:hyperlink>
+      <w:r>
+        <w:t xml:space="preserve">, Ferran Sayol</w:t>
+      </w:r>
+      <m:oMath>
+        <m:sSup>
+          <m:e>
+            <m:r>
+              <m:t>​</m:t>
+            </m:r>
+          </m:e>
+          <m:sup>
+            <m:r>
+              <m:t>3</m:t>
+            </m:r>
+          </m:sup>
+        </m:sSup>
+      </m:oMath>
+      <w:r>
+        <w:t xml:space="preserve"> </w:t>
+      </w:r>
+      <w:hyperlink r:id="rId22">
+        <w:r>
+          <w:rPr>
+            <w:rStyle w:val="Hyperlink"/>
+          </w:rPr>
+          <w:t xml:space="preserve">https://orcid.org/0000-0003-3540-7487</w:t>
+        </w:r>
+      </w:hyperlink>
+      <w:r>
+        <w:t xml:space="preserve">, Daniel Sol</w:t>
+      </w:r>
+      <m:oMath>
+        <m:sSup>
+          <m:e>
+            <m:r>
+              <m:t>​</m:t>
+            </m:r>
+          </m:e>
+          <m:sup>
+            <m:r>
+              <m:t>3</m:t>
+            </m:r>
+          </m:sup>
+        </m:sSup>
+      </m:oMath>
+      <w:r>
+        <w:t xml:space="preserve"> </w:t>
+      </w:r>
+      <w:hyperlink r:id="rId23">
+        <w:r>
+          <w:rPr>
+            <w:rStyle w:val="Hyperlink"/>
+          </w:rPr>
+          <w:t xml:space="preserve">https://orcid.org/0000-0001-6346-6949</w:t>
+        </w:r>
+      </w:hyperlink>
+      <w:r>
+        <w:t xml:space="preserve"> </w:t>
+      </w:r>
+      <w:r>
+        <w:t xml:space="preserve">and Ignasi Bartomeus</w:t>
+      </w:r>
+      <m:oMath>
+        <m:sSup>
+          <m:e>
+            <m:r>
+              <m:t>​</m:t>
+            </m:r>
+          </m:e>
+          <m:sup>
+            <m:r>
+              <m:t>1</m:t>
+            </m:r>
+          </m:sup>
+        </m:sSup>
+      </m:oMath>
+      <w:r>
+        <w:t xml:space="preserve"> </w:t>
+      </w:r>
+      <w:hyperlink r:id="rId24">
+        <w:r>
+          <w:rPr>
+            <w:rStyle w:val="Hyperlink"/>
+          </w:rPr>
+          <w:t xml:space="preserve">https://orcid.org/0000-0001-7893-4389</w:t>
+        </w:r>
+      </w:hyperlink>
+    </w:p>
+    <w:p>
+      <w:pPr>
+        <w:pStyle w:val="BodyText"/>
+      </w:pPr>
+      <m:oMath>
+        <m:sSup>
+          <m:e>
+            <m:r>
+              <m:t>​</m:t>
+            </m:r>
+          </m:e>
+          <m:sup>
+            <m:r>
+              <m:t>1</m:t>
+            </m:r>
+          </m:sup>
+        </m:sSup>
+      </m:oMath>
+      <w:r>
         <w:t xml:space="preserve">Estación Biológica de Doñana (EBD-CSIC), E-41092 Seville, Spain</w:t>
       </w:r>
     </w:p>
@@ -160,8 +317,20 @@
       <w:pPr>
         <w:pStyle w:val="BodyText"/>
       </w:pPr>
-    </w:p>
-    <w:bookmarkStart w:id="20" w:name="abstract"/>
+      <w:r>
+        <w:rPr>
+          <w:bCs/>
+          <w:b/>
+        </w:rPr>
+        <w:t xml:space="preserve">Author for correspondence: barragansljose@gmail.com</w:t>
+      </w:r>
+    </w:p>
+    <w:p>
+      <w:pPr>
+        <w:pStyle w:val="BodyText"/>
+      </w:pPr>
+    </w:p>
+    <w:bookmarkStart w:id="25" w:name="abstract"/>
     <w:p>
       <w:pPr>
         <w:pStyle w:val="Heading1"/>
@@ -186,8 +355,8 @@
         <w:t xml:space="preserve">Keywords: relative brain size, habitat preference, Apoidea, urbanisation, pollinators</w:t>
       </w:r>
     </w:p>
-    <w:bookmarkEnd w:id="20"/>
-    <w:bookmarkStart w:id="22" w:name="introduction"/>
+    <w:bookmarkEnd w:id="25"/>
+    <w:bookmarkStart w:id="27" w:name="introduction"/>
     <w:p>
       <w:pPr>
         <w:pStyle w:val="Heading1"/>
@@ -692,12 +861,30 @@
         <w:pStyle w:val="BodyText"/>
       </w:pPr>
       <w:r>
-        <w:t xml:space="preserve">Here, we report the first test of the “cognitive-buffer hypothesis“ in insects. Our test is based on a unique database of brain measures for 116 European and North American bee species. By means of detailed georeferenced information of species occurrences (GBIF;</w:t>
-      </w:r>
-      <w:r>
-        <w:t xml:space="preserve"> </w:t>
-      </w:r>
-      <w:hyperlink r:id="rId21">
+        <w:t xml:space="preserve">Here, we report the first test of the</w:t>
+      </w:r>
+      <w:r>
+        <w:t xml:space="preserve"> </w:t>
+      </w:r>
+      <w:r>
+        <w:t xml:space="preserve">“</w:t>
+      </w:r>
+      <w:r>
+        <w:t xml:space="preserve">cognitive-buffer hypothesis</w:t>
+      </w:r>
+      <w:r>
+        <w:t xml:space="preserve">”</w:t>
+      </w:r>
+      <w:r>
+        <w:t xml:space="preserve"> </w:t>
+      </w:r>
+      <w:r>
+        <w:t xml:space="preserve">in insects. Our test is based on a unique database of brain measures for 89 European and North American bee species. By means of detailed georeferenced information of species occurrences (GBIF;</w:t>
+      </w:r>
+      <w:r>
+        <w:t xml:space="preserve"> </w:t>
+      </w:r>
+      <w:hyperlink r:id="rId26">
         <w:r>
           <w:rPr>
             <w:rStyle w:val="Hyperlink"/>
@@ -709,8 +896,8 @@
         <w:t xml:space="preserve">), we characterise habitat preferences for all the species, and use a phylogenetically-informed comparative analysis to assess whether bees that proliferate in human-altered habitats have enlarged brains compared to those that avoid them.</w:t>
       </w:r>
     </w:p>
-    <w:bookmarkEnd w:id="22"/>
-    <w:bookmarkStart w:id="26" w:name="methods"/>
+    <w:bookmarkEnd w:id="27"/>
+    <w:bookmarkStart w:id="31" w:name="methods"/>
     <w:p>
       <w:pPr>
         <w:pStyle w:val="Heading1"/>
@@ -719,7 +906,7 @@
         <w:t xml:space="preserve">2. Methods</w:t>
       </w:r>
     </w:p>
-    <w:bookmarkStart w:id="23" w:name="a-brain-measurements"/>
+    <w:bookmarkStart w:id="28" w:name="a-brain-measurements"/>
     <w:p>
       <w:pPr>
         <w:pStyle w:val="Heading2"/>
@@ -787,10 +974,7 @@
         <w:t xml:space="preserve"> </w:t>
       </w:r>
       <w:r>
-        <w:t xml:space="preserve">and body size as intertegular span</w:t>
-      </w:r>
-      <w:r>
-        <w:t xml:space="preserve"> </w:t>
+        <w:t xml:space="preserve">and body size as intertegular span [</w:t>
       </w:r>
       <w:r>
         <w:t xml:space="preserve">[</w:t>
@@ -804,10 +988,10 @@
         </w:r>
       </w:hyperlink>
       <w:r>
-        <w:t xml:space="preserve">; see supplementary text]</w:t>
-      </w:r>
-      <w:r>
-        <w:t xml:space="preserve">. Given that brain size scales allometrically with body size</w:t>
+        <w:t xml:space="preserve">]</w:t>
+      </w:r>
+      <w:r>
+        <w:t xml:space="preserve">; see supplementary text]. Given that brain size scales allometrically with body size</w:t>
       </w:r>
       <w:r>
         <w:t xml:space="preserve"> </w:t>
@@ -1023,8 +1207,8 @@
         <w:t xml:space="preserve">&lt; 0.01). However, we found considerable variability in relative brain size within and across the different taxonomic groups (i.e., genera and subfamily level; Figure S1; Figure 1A).</w:t>
       </w:r>
     </w:p>
-    <w:bookmarkEnd w:id="23"/>
-    <w:bookmarkStart w:id="24" w:name="b-habitat-preferences"/>
+    <w:bookmarkEnd w:id="28"/>
+    <w:bookmarkStart w:id="29" w:name="b-habitat-preferences"/>
     <w:p>
       <w:pPr>
         <w:pStyle w:val="Heading2"/>
@@ -1043,7 +1227,7 @@
       <w:r>
         <w:t xml:space="preserve"> </w:t>
       </w:r>
-      <w:hyperlink r:id="rId21">
+      <w:hyperlink r:id="rId26">
         <w:r>
           <w:rPr>
             <w:rStyle w:val="Hyperlink"/>
@@ -1383,14 +1567,14 @@
         <w:t xml:space="preserve">package.</w:t>
       </w:r>
     </w:p>
-    <w:bookmarkEnd w:id="24"/>
-    <w:bookmarkStart w:id="25" w:name="c-analysis"/>
+    <w:bookmarkEnd w:id="29"/>
+    <w:bookmarkStart w:id="30" w:name="d-analysis"/>
     <w:p>
       <w:pPr>
         <w:pStyle w:val="Heading2"/>
       </w:pPr>
       <w:r>
-        <w:t xml:space="preserve">(c) Analysis</w:t>
+        <w:t xml:space="preserve">(d) Analysis</w:t>
       </w:r>
     </w:p>
     <w:p>
@@ -1528,9 +1712,9 @@
         <w:t xml:space="preserve">.</w:t>
       </w:r>
     </w:p>
-    <w:bookmarkEnd w:id="25"/>
-    <w:bookmarkEnd w:id="26"/>
-    <w:bookmarkStart w:id="33" w:name="results"/>
+    <w:bookmarkEnd w:id="30"/>
+    <w:bookmarkEnd w:id="31"/>
+    <w:bookmarkStart w:id="38" w:name="results"/>
     <w:p>
       <w:pPr>
         <w:pStyle w:val="Heading1"/>
@@ -1586,18 +1770,18 @@
           <wp:inline>
             <wp:extent cx="5334000" cy="5334000"/>
             <wp:effectExtent b="0" l="0" r="0" t="0"/>
-            <wp:docPr descr=" Phylogenetic relationship and habitat preferences for the selected bee species with brain weight and intertegular distance information (N=89). A) Phylogenetic tree at the genus level. Tree branches are coloured based on the geographical location of the different bee species (North of Europe, East Coast of United States or from both regions). The deviation of the brain size in relation to the body (i.e., residuals) is indicated with weighted points at the end of the tip branches. Larger points indicate larger brains in proportion to their body size and vice versa. B) Heatmap showing the habitat preference for each bee species. The columns delimit the habitat type (i.e., natural, agricultural and urban) and the rows the different bee species." title="" id="28" name="Picture"/>
+            <wp:docPr descr="Figure 1. Phylogenetic relationship and habitat preferences for the selected bee species with brain weight and intertegular distance information (N=89). A) Phylogenetic tree at the genus level. Tree branches are coloured based on the geographical location of the different bee species (North of Europe, East Coast of the United States or from both regions). The deviation of the brain size in relation to the body (i.e., residuals) is indicated with weighted points at the end of the tip branches. Larger points indicate larger brains in proportion to their body size and vice versa. B) Heatmap showing the habitat preference for each bee species. The columns delimit the habitat type (i.e., natural, agricultural and urban) and the rows the different bee species." title="" id="33" name="Picture"/>
             <a:graphic>
               <a:graphicData uri="http://schemas.openxmlformats.org/drawingml/2006/picture">
                 <pic:pic>
                   <pic:nvPicPr>
-                    <pic:cNvPr descr="Ms_files/figure-docx/unnamed-chunk-2-1.png" id="29" name="Picture"/>
+                    <pic:cNvPr descr="Ms_files/figure-docx/unnamed-chunk-2-1.png" id="34" name="Picture"/>
                     <pic:cNvPicPr>
                       <a:picLocks noChangeArrowheads="1" noChangeAspect="1"/>
                     </pic:cNvPicPr>
                   </pic:nvPicPr>
                   <pic:blipFill>
-                    <a:blip r:embed="rId27"/>
+                    <a:blip r:embed="rId32"/>
                     <a:stretch>
                       <a:fillRect/>
                     </a:stretch>
@@ -1629,10 +1813,7 @@
         <w:pStyle w:val="ImageCaption"/>
       </w:pPr>
       <w:r>
-        <w:t xml:space="preserve"> </w:t>
-      </w:r>
-      <w:r>
-        <w:t xml:space="preserve">Phylogenetic relationship and habitat preferences for the selected bee species with brain weight and intertegular distance information (N=89). A) Phylogenetic tree at the genus level. Tree branches are coloured based on the geographical location of the different bee species (North of Europe, East Coast of United States or from both regions). The deviation of the brain size in relation to the body (i.e., residuals) is indicated with weighted points at the end of the tip branches. Larger points indicate larger brains in proportion to their body size and vice versa. B) Heatmap showing the habitat preference for each bee species. The columns delimit the habitat type (i.e., natural, agricultural and urban) and the rows the different bee species.</w:t>
+        <w:t xml:space="preserve">Figure 1. Phylogenetic relationship and habitat preferences for the selected bee species with brain weight and intertegular distance information (N=89). A) Phylogenetic tree at the genus level. Tree branches are coloured based on the geographical location of the different bee species (North of Europe, East Coast of the United States or from both regions). The deviation of the brain size in relation to the body (i.e., residuals) is indicated with weighted points at the end of the tip branches. Larger points indicate larger brains in proportion to their body size and vice versa. B) Heatmap showing the habitat preference for each bee species. The columns delimit the habitat type (i.e., natural, agricultural and urban) and the rows the different bee species.</w:t>
       </w:r>
     </w:p>
     <w:p>
@@ -1712,18 +1893,18 @@
           <wp:inline>
             <wp:extent cx="5334000" cy="3200400"/>
             <wp:effectExtent b="0" l="0" r="0" t="0"/>
-            <wp:docPr descr=" Association between relative brain size (A), brain weight (B) and intertegular distance (C) with habitat preference by habitat type (i.e., natural, agricultural and urban). The shaded and coloured areas by habitat type represent 95% credible intervals." title="" id="31" name="Picture"/>
+            <wp:docPr descr="Figure 2. Association between relative brain size (A), brain weight (B) and intertegular distance (C) with habitat preference by habitat type (i.e., natural, agricultural and urban). The shaded and coloured areas by habitat type represent 95% credible intervals." title="" id="36" name="Picture"/>
             <a:graphic>
               <a:graphicData uri="http://schemas.openxmlformats.org/drawingml/2006/picture">
                 <pic:pic>
                   <pic:nvPicPr>
-                    <pic:cNvPr descr="Ms_files/figure-docx/unnamed-chunk-3-1.png" id="32" name="Picture"/>
+                    <pic:cNvPr descr="Ms_files/figure-docx/unnamed-chunk-3-1.png" id="37" name="Picture"/>
                     <pic:cNvPicPr>
                       <a:picLocks noChangeArrowheads="1" noChangeAspect="1"/>
                     </pic:cNvPicPr>
                   </pic:nvPicPr>
                   <pic:blipFill>
-                    <a:blip r:embed="rId30"/>
+                    <a:blip r:embed="rId35"/>
                     <a:stretch>
                       <a:fillRect/>
                     </a:stretch>
@@ -1755,14 +1936,11 @@
         <w:pStyle w:val="ImageCaption"/>
       </w:pPr>
       <w:r>
-        <w:t xml:space="preserve"> </w:t>
-      </w:r>
-      <w:r>
-        <w:t xml:space="preserve">Association between relative brain size (A), brain weight (B) and intertegular distance (C) with habitat preference by habitat type (i.e., natural, agricultural and urban). The shaded and coloured areas by habitat type represent 95% credible intervals.</w:t>
-      </w:r>
-    </w:p>
-    <w:bookmarkEnd w:id="33"/>
-    <w:bookmarkStart w:id="34" w:name="discussion"/>
+        <w:t xml:space="preserve">Figure 2. Association between relative brain size (A), brain weight (B) and intertegular distance (C) with habitat preference by habitat type (i.e., natural, agricultural and urban). The shaded and coloured areas by habitat type represent 95% credible intervals.</w:t>
+      </w:r>
+    </w:p>
+    <w:bookmarkEnd w:id="38"/>
+    <w:bookmarkStart w:id="39" w:name="discussion"/>
     <w:p>
       <w:pPr>
         <w:pStyle w:val="Heading1"/>
@@ -1918,7 +2096,39 @@
         <w:t xml:space="preserve">]</w:t>
       </w:r>
       <w:r>
-        <w:t xml:space="preserve">. For example, the large carpenter bees of the genus Xylocopa can live up to two years and are frequent urban dwellers, while small Andrena forest specialists complete their adult life cycle in a few weeks. The patchiness of urban resources also seems to favour larger body sizes, as suggests the observation that foraging distance is positively associated with body size in bees</w:t>
+        <w:t xml:space="preserve">. For example, the large carpenter bees of the genus</w:t>
+      </w:r>
+      <w:r>
+        <w:t xml:space="preserve"> </w:t>
+      </w:r>
+      <w:r>
+        <w:rPr>
+          <w:iCs/>
+          <w:i/>
+        </w:rPr>
+        <w:t xml:space="preserve">Xylocopa</w:t>
+      </w:r>
+      <w:r>
+        <w:t xml:space="preserve"> </w:t>
+      </w:r>
+      <w:r>
+        <w:t xml:space="preserve">can live up to two years and are frequent urban dwellers, while small</w:t>
+      </w:r>
+      <w:r>
+        <w:t xml:space="preserve"> </w:t>
+      </w:r>
+      <w:r>
+        <w:rPr>
+          <w:iCs/>
+          <w:i/>
+        </w:rPr>
+        <w:t xml:space="preserve">Andrena</w:t>
+      </w:r>
+      <w:r>
+        <w:t xml:space="preserve"> </w:t>
+      </w:r>
+      <w:r>
+        <w:t xml:space="preserve">forest specialists complete their adult life cycle in a few weeks. The patchiness of urban resources also seems to favour larger body sizes, as suggests the observation that foraging distance is positively associated with body size in bees</w:t>
       </w:r>
       <w:r>
         <w:t xml:space="preserve"> </w:t>
@@ -2152,8 +2362,8 @@
         <w:t xml:space="preserve">is likely to help improve our understanding of bee cognitive abilities. Our findings highlight the importance of behavioural responses for understanding the dynamics of insect populations in altered environments and stresses the need to avoid viewing them as passive agents of external pressures.</w:t>
       </w:r>
     </w:p>
-    <w:bookmarkEnd w:id="34"/>
-    <w:bookmarkStart w:id="38" w:name="data-accessibility"/>
+    <w:bookmarkEnd w:id="39"/>
+    <w:bookmarkStart w:id="43" w:name="data-accessibility"/>
     <w:p>
       <w:pPr>
         <w:pStyle w:val="Heading1"/>
@@ -2172,7 +2382,7 @@
       <w:r>
         <w:t xml:space="preserve"> </w:t>
       </w:r>
-      <w:hyperlink r:id="rId35">
+      <w:hyperlink r:id="rId40">
         <w:r>
           <w:rPr>
             <w:rStyle w:val="Hyperlink"/>
@@ -2186,7 +2396,7 @@
       <w:r>
         <w:t xml:space="preserve"> </w:t>
       </w:r>
-      <w:hyperlink r:id="rId36">
+      <w:hyperlink r:id="rId41">
         <w:r>
           <w:rPr>
             <w:rStyle w:val="Hyperlink"/>
@@ -2203,7 +2413,7 @@
       <w:r>
         <w:t xml:space="preserve"> </w:t>
       </w:r>
-      <w:hyperlink r:id="rId37">
+      <w:hyperlink r:id="rId42">
         <w:r>
           <w:rPr>
             <w:rStyle w:val="Hyperlink"/>
@@ -2215,8 +2425,8 @@
         <w:t xml:space="preserve">.</w:t>
       </w:r>
     </w:p>
-    <w:bookmarkEnd w:id="38"/>
-    <w:bookmarkStart w:id="39" w:name="authors-contributions"/>
+    <w:bookmarkEnd w:id="43"/>
+    <w:bookmarkStart w:id="44" w:name="authors-contributions"/>
     <w:p>
       <w:pPr>
         <w:pStyle w:val="Heading1"/>
@@ -2233,8 +2443,8 @@
         <w:t xml:space="preserve">IB, MAC and JBL designed the study. MAC and FS collected the data. JBL led the analysis with help from MAC and IB. JBL and IB wrote the manuscript with contributions from all authors.</w:t>
       </w:r>
     </w:p>
-    <w:bookmarkEnd w:id="39"/>
-    <w:bookmarkStart w:id="40" w:name="funding"/>
+    <w:bookmarkEnd w:id="44"/>
+    <w:bookmarkStart w:id="45" w:name="funding"/>
     <w:p>
       <w:pPr>
         <w:pStyle w:val="Heading1"/>
@@ -2248,11 +2458,11 @@
         <w:pStyle w:val="FirstParagraph"/>
       </w:pPr>
       <w:r>
-        <w:t xml:space="preserve">Ministerio de Economía y Competitividad, Gobierno de España, Grant/Award Number: CGL2013-47448-P</w:t>
-      </w:r>
-    </w:p>
-    <w:bookmarkEnd w:id="40"/>
-    <w:bookmarkStart w:id="41" w:name="acknowledgements"/>
+        <w:t xml:space="preserve">Ministerio de Economía y Competitividad, Gobierno de España, Grant/Award Number: CGL2013-47448-P.</w:t>
+      </w:r>
+    </w:p>
+    <w:bookmarkEnd w:id="45"/>
+    <w:bookmarkStart w:id="46" w:name="acknowledgements"/>
     <w:p>
       <w:pPr>
         <w:pStyle w:val="Heading1"/>
@@ -2269,8 +2479,8 @@
         <w:t xml:space="preserve">We thank Curro Molina, Ivo Reamakers and Parker Gambino for collecting some of the studies specimens.</w:t>
       </w:r>
     </w:p>
-    <w:bookmarkEnd w:id="41"/>
-    <w:bookmarkStart w:id="42" w:name="conflict-of-interest-declaration"/>
+    <w:bookmarkEnd w:id="46"/>
+    <w:bookmarkStart w:id="47" w:name="conflict-of-interest-declaration"/>
     <w:p>
       <w:pPr>
         <w:pStyle w:val="Heading1"/>
@@ -2292,8 +2502,8 @@
         <w:br w:type="page"/>
       </w:r>
     </w:p>
-    <w:bookmarkEnd w:id="42"/>
-    <w:bookmarkStart w:id="103" w:name="references"/>
+    <w:bookmarkEnd w:id="47"/>
+    <w:bookmarkStart w:id="107" w:name="references"/>
     <w:p>
       <w:pPr>
         <w:pStyle w:val="Heading1"/>
@@ -2302,8 +2512,8 @@
         <w:t xml:space="preserve">References</w:t>
       </w:r>
     </w:p>
-    <w:bookmarkStart w:id="102" w:name="refs"/>
-    <w:bookmarkStart w:id="43" w:name="ref-ollerton2017"/>
+    <w:bookmarkStart w:id="106" w:name="refs"/>
+    <w:bookmarkStart w:id="48" w:name="ref-ollerton2017"/>
     <w:p>
       <w:pPr>
         <w:pStyle w:val="Bibliography"/>
@@ -2344,8 +2554,8 @@
         <w:t xml:space="preserve">, 353–376.</w:t>
       </w:r>
     </w:p>
-    <w:bookmarkEnd w:id="43"/>
-    <w:bookmarkStart w:id="44" w:name="ref-bartomeus2019"/>
+    <w:bookmarkEnd w:id="48"/>
+    <w:bookmarkStart w:id="49" w:name="ref-bartomeus2019"/>
     <w:p>
       <w:pPr>
         <w:pStyle w:val="Bibliography"/>
@@ -2386,8 +2596,8 @@
         <w:t xml:space="preserve">, 20170389.</w:t>
       </w:r>
     </w:p>
-    <w:bookmarkEnd w:id="44"/>
-    <w:bookmarkStart w:id="45" w:name="ref-potts2010"/>
+    <w:bookmarkEnd w:id="49"/>
+    <w:bookmarkStart w:id="50" w:name="ref-potts2010"/>
     <w:p>
       <w:pPr>
         <w:pStyle w:val="Bibliography"/>
@@ -2428,8 +2638,8 @@
         <w:t xml:space="preserve">, 345–353.</w:t>
       </w:r>
     </w:p>
-    <w:bookmarkEnd w:id="45"/>
-    <w:bookmarkStart w:id="46" w:name="ref-scheper2014"/>
+    <w:bookmarkEnd w:id="50"/>
+    <w:bookmarkStart w:id="51" w:name="ref-scheper2014"/>
     <w:p>
       <w:pPr>
         <w:pStyle w:val="Bibliography"/>
@@ -2470,8 +2680,8 @@
         <w:t xml:space="preserve">, 17552–17557.</w:t>
       </w:r>
     </w:p>
-    <w:bookmarkEnd w:id="46"/>
-    <w:bookmarkStart w:id="47" w:name="ref-harrison2015"/>
+    <w:bookmarkEnd w:id="51"/>
+    <w:bookmarkStart w:id="52" w:name="ref-harrison2015"/>
     <w:p>
       <w:pPr>
         <w:pStyle w:val="Bibliography"/>
@@ -2512,8 +2722,8 @@
         <w:t xml:space="preserve">, 879–888.</w:t>
       </w:r>
     </w:p>
-    <w:bookmarkEnd w:id="47"/>
-    <w:bookmarkStart w:id="48" w:name="ref-harrison2018"/>
+    <w:bookmarkEnd w:id="52"/>
+    <w:bookmarkStart w:id="53" w:name="ref-harrison2018"/>
     <w:p>
       <w:pPr>
         <w:pStyle w:val="Bibliography"/>
@@ -2554,8 +2764,8 @@
         <w:t xml:space="preserve">, 287–296.</w:t>
       </w:r>
     </w:p>
-    <w:bookmarkEnd w:id="48"/>
-    <w:bookmarkStart w:id="49" w:name="ref-winfree2011"/>
+    <w:bookmarkEnd w:id="53"/>
+    <w:bookmarkStart w:id="54" w:name="ref-winfree2011"/>
     <w:p>
       <w:pPr>
         <w:pStyle w:val="Bibliography"/>
@@ -2609,8 +2819,8 @@
         <w:t xml:space="preserve">, 1–22.</w:t>
       </w:r>
     </w:p>
-    <w:bookmarkEnd w:id="49"/>
-    <w:bookmarkStart w:id="50" w:name="ref-brown2009"/>
+    <w:bookmarkEnd w:id="54"/>
+    <w:bookmarkStart w:id="55" w:name="ref-brown2009"/>
     <w:p>
       <w:pPr>
         <w:pStyle w:val="Bibliography"/>
@@ -2651,8 +2861,8 @@
         <w:t xml:space="preserve">, 410–416.</w:t>
       </w:r>
     </w:p>
-    <w:bookmarkEnd w:id="50"/>
-    <w:bookmarkStart w:id="51" w:name="ref-harrison2019"/>
+    <w:bookmarkEnd w:id="55"/>
+    <w:bookmarkStart w:id="56" w:name="ref-harrison2019"/>
     <w:p>
       <w:pPr>
         <w:pStyle w:val="Bibliography"/>
@@ -2693,8 +2903,8 @@
         <w:t xml:space="preserve">, 967–978.</w:t>
       </w:r>
     </w:p>
-    <w:bookmarkEnd w:id="51"/>
-    <w:bookmarkStart w:id="52" w:name="ref-biesmeijer2006"/>
+    <w:bookmarkEnd w:id="56"/>
+    <w:bookmarkStart w:id="57" w:name="ref-biesmeijer2006"/>
     <w:p>
       <w:pPr>
         <w:pStyle w:val="Bibliography"/>
@@ -2748,8 +2958,8 @@
         <w:t xml:space="preserve">, 351–354.</w:t>
       </w:r>
     </w:p>
-    <w:bookmarkEnd w:id="52"/>
-    <w:bookmarkStart w:id="53" w:name="ref-bartomeus2013"/>
+    <w:bookmarkEnd w:id="57"/>
+    <w:bookmarkStart w:id="58" w:name="ref-bartomeus2013"/>
     <w:p>
       <w:pPr>
         <w:pStyle w:val="Bibliography"/>
@@ -2790,8 +3000,8 @@
         <w:t xml:space="preserve">, 4656–4660.</w:t>
       </w:r>
     </w:p>
-    <w:bookmarkEnd w:id="53"/>
-    <w:bookmarkStart w:id="54" w:name="ref-collado2019"/>
+    <w:bookmarkEnd w:id="58"/>
+    <w:bookmarkStart w:id="59" w:name="ref-collado2019"/>
     <w:p>
       <w:pPr>
         <w:pStyle w:val="Bibliography"/>
@@ -2832,8 +3042,8 @@
         <w:t xml:space="preserve">, 924–935.</w:t>
       </w:r>
     </w:p>
-    <w:bookmarkEnd w:id="54"/>
-    <w:bookmarkStart w:id="55" w:name="ref-rasmont2008"/>
+    <w:bookmarkEnd w:id="59"/>
+    <w:bookmarkStart w:id="60" w:name="ref-rasmont2008"/>
     <w:p>
       <w:pPr>
         <w:pStyle w:val="Bibliography"/>
@@ -2902,8 +3112,8 @@
         <w:t xml:space="preserve"> </w:t>
       </w:r>
     </w:p>
-    <w:bookmarkEnd w:id="55"/>
-    <w:bookmarkStart w:id="56" w:name="ref-theodorou2020"/>
+    <w:bookmarkEnd w:id="60"/>
+    <w:bookmarkStart w:id="61" w:name="ref-theodorou2020"/>
     <w:p>
       <w:pPr>
         <w:pStyle w:val="Bibliography"/>
@@ -2957,8 +3167,8 @@
         <w:t xml:space="preserve">, 576.</w:t>
       </w:r>
     </w:p>
-    <w:bookmarkEnd w:id="56"/>
-    <w:bookmarkStart w:id="57" w:name="ref-cane2006"/>
+    <w:bookmarkEnd w:id="61"/>
+    <w:bookmarkStart w:id="62" w:name="ref-cane2006"/>
     <w:p>
       <w:pPr>
         <w:pStyle w:val="Bibliography"/>
@@ -2999,8 +3209,8 @@
         <w:t xml:space="preserve">, 632–644.</w:t>
       </w:r>
     </w:p>
-    <w:bookmarkEnd w:id="57"/>
-    <w:bookmarkStart w:id="58" w:name="ref-sol2009"/>
+    <w:bookmarkEnd w:id="62"/>
+    <w:bookmarkStart w:id="63" w:name="ref-sol2009"/>
     <w:p>
       <w:pPr>
         <w:pStyle w:val="Bibliography"/>
@@ -3041,8 +3251,8 @@
         <w:t xml:space="preserve">, 130–133.</w:t>
       </w:r>
     </w:p>
-    <w:bookmarkEnd w:id="58"/>
-    <w:bookmarkStart w:id="59" w:name="ref-shettleworth2009"/>
+    <w:bookmarkEnd w:id="63"/>
+    <w:bookmarkStart w:id="64" w:name="ref-shettleworth2009"/>
     <w:p>
       <w:pPr>
         <w:pStyle w:val="Bibliography"/>
@@ -3076,8 +3286,8 @@
         <w:t xml:space="preserve"> </w:t>
       </w:r>
     </w:p>
-    <w:bookmarkEnd w:id="59"/>
-    <w:bookmarkStart w:id="60" w:name="ref-sol2008"/>
+    <w:bookmarkEnd w:id="64"/>
+    <w:bookmarkStart w:id="65" w:name="ref-sol2008"/>
     <w:p>
       <w:pPr>
         <w:pStyle w:val="Bibliography"/>
@@ -3118,8 +3328,8 @@
         <w:t xml:space="preserve">, S63–S71.</w:t>
       </w:r>
     </w:p>
-    <w:bookmarkEnd w:id="60"/>
-    <w:bookmarkStart w:id="61" w:name="ref-amiel2011"/>
+    <w:bookmarkEnd w:id="65"/>
+    <w:bookmarkStart w:id="66" w:name="ref-amiel2011"/>
     <w:p>
       <w:pPr>
         <w:pStyle w:val="Bibliography"/>
@@ -3160,8 +3370,8 @@
         <w:t xml:space="preserve">, e18277.</w:t>
       </w:r>
     </w:p>
-    <w:bookmarkEnd w:id="61"/>
-    <w:bookmarkStart w:id="62" w:name="ref-sayol2016"/>
+    <w:bookmarkEnd w:id="66"/>
+    <w:bookmarkStart w:id="67" w:name="ref-sayol2016"/>
     <w:p>
       <w:pPr>
         <w:pStyle w:val="Bibliography"/>
@@ -3202,8 +3412,8 @@
         <w:t xml:space="preserve">, 13971.</w:t>
       </w:r>
     </w:p>
-    <w:bookmarkEnd w:id="62"/>
-    <w:bookmarkStart w:id="63" w:name="ref-howell2023"/>
+    <w:bookmarkEnd w:id="67"/>
+    <w:bookmarkStart w:id="68" w:name="ref-howell2023"/>
     <w:p>
       <w:pPr>
         <w:pStyle w:val="Bibliography"/>
@@ -3244,8 +3454,8 @@
         <w:t xml:space="preserve">, 53–62.</w:t>
       </w:r>
     </w:p>
-    <w:bookmarkEnd w:id="63"/>
-    <w:bookmarkStart w:id="64" w:name="ref-giurfa2015"/>
+    <w:bookmarkEnd w:id="68"/>
+    <w:bookmarkStart w:id="69" w:name="ref-giurfa2015"/>
     <w:p>
       <w:pPr>
         <w:pStyle w:val="Bibliography"/>
@@ -3286,8 +3496,8 @@
         <w:t xml:space="preserve">, 383–395.</w:t>
       </w:r>
     </w:p>
-    <w:bookmarkEnd w:id="64"/>
-    <w:bookmarkStart w:id="65" w:name="ref-perry2017"/>
+    <w:bookmarkEnd w:id="69"/>
+    <w:bookmarkStart w:id="70" w:name="ref-perry2017"/>
     <w:p>
       <w:pPr>
         <w:pStyle w:val="Bibliography"/>
@@ -3328,8 +3538,8 @@
         <w:t xml:space="preserve">, 111–118.</w:t>
       </w:r>
     </w:p>
-    <w:bookmarkEnd w:id="65"/>
-    <w:bookmarkStart w:id="66" w:name="ref-chittka2009"/>
+    <w:bookmarkEnd w:id="70"/>
+    <w:bookmarkStart w:id="71" w:name="ref-chittka2009"/>
     <w:p>
       <w:pPr>
         <w:pStyle w:val="Bibliography"/>
@@ -3370,8 +3580,8 @@
         <w:t xml:space="preserve">, R995–R1008.</w:t>
       </w:r>
     </w:p>
-    <w:bookmarkEnd w:id="66"/>
-    <w:bookmarkStart w:id="67" w:name="ref-avargues2011"/>
+    <w:bookmarkEnd w:id="71"/>
+    <w:bookmarkStart w:id="72" w:name="ref-avargues2011"/>
     <w:p>
       <w:pPr>
         <w:pStyle w:val="Bibliography"/>
@@ -3412,8 +3622,8 @@
         <w:t xml:space="preserve">, 423–443.</w:t>
       </w:r>
     </w:p>
-    <w:bookmarkEnd w:id="67"/>
-    <w:bookmarkStart w:id="68" w:name="ref-sheehan2011"/>
+    <w:bookmarkEnd w:id="72"/>
+    <w:bookmarkStart w:id="73" w:name="ref-sheehan2011"/>
     <w:p>
       <w:pPr>
         <w:pStyle w:val="Bibliography"/>
@@ -3454,8 +3664,8 @@
         <w:t xml:space="preserve">, 1272–1275.</w:t>
       </w:r>
     </w:p>
-    <w:bookmarkEnd w:id="68"/>
-    <w:bookmarkStart w:id="69" w:name="ref-collado2021"/>
+    <w:bookmarkEnd w:id="73"/>
+    <w:bookmarkStart w:id="74" w:name="ref-collado2021"/>
     <w:p>
       <w:pPr>
         <w:pStyle w:val="Bibliography"/>
@@ -3496,8 +3706,8 @@
         <w:t xml:space="preserve">, 201940.</w:t>
       </w:r>
     </w:p>
-    <w:bookmarkEnd w:id="69"/>
-    <w:bookmarkStart w:id="70" w:name="ref-streinzer2013"/>
+    <w:bookmarkEnd w:id="74"/>
+    <w:bookmarkStart w:id="75" w:name="ref-streinzer2013"/>
     <w:p>
       <w:pPr>
         <w:pStyle w:val="Bibliography"/>
@@ -3538,8 +3748,8 @@
         <w:t xml:space="preserve">, 2742–2755.</w:t>
       </w:r>
     </w:p>
-    <w:bookmarkEnd w:id="70"/>
-    <w:bookmarkStart w:id="71" w:name="ref-roselino2015"/>
+    <w:bookmarkEnd w:id="75"/>
+    <w:bookmarkStart w:id="76" w:name="ref-roselino2015"/>
     <w:p>
       <w:pPr>
         <w:pStyle w:val="Bibliography"/>
@@ -3580,8 +3790,8 @@
         <w:t xml:space="preserve">, 1461–1473.</w:t>
       </w:r>
     </w:p>
-    <w:bookmarkEnd w:id="71"/>
-    <w:bookmarkStart w:id="72" w:name="ref-sayol2020"/>
+    <w:bookmarkEnd w:id="76"/>
+    <w:bookmarkStart w:id="77" w:name="ref-sayol2020"/>
     <w:p>
       <w:pPr>
         <w:pStyle w:val="Bibliography"/>
@@ -3635,8 +3845,8 @@
         <w:t xml:space="preserve">, 20200762.</w:t>
       </w:r>
     </w:p>
-    <w:bookmarkEnd w:id="72"/>
-    <w:bookmarkStart w:id="73" w:name="ref-kendall2019"/>
+    <w:bookmarkEnd w:id="77"/>
+    <w:bookmarkStart w:id="78" w:name="ref-kendall2019"/>
     <w:p>
       <w:pPr>
         <w:pStyle w:val="Bibliography"/>
@@ -3690,8 +3900,8 @@
         <w:t xml:space="preserve">, 1702–1714.</w:t>
       </w:r>
     </w:p>
-    <w:bookmarkEnd w:id="73"/>
-    <w:bookmarkStart w:id="74" w:name="ref-burkner2017"/>
+    <w:bookmarkEnd w:id="78"/>
+    <w:bookmarkStart w:id="79" w:name="ref-burkner2017"/>
     <w:p>
       <w:pPr>
         <w:pStyle w:val="Bibliography"/>
@@ -3732,8 +3942,8 @@
         <w:t xml:space="preserve">, 1–28.</w:t>
       </w:r>
     </w:p>
-    <w:bookmarkEnd w:id="74"/>
-    <w:bookmarkStart w:id="75" w:name="ref-paradis2019"/>
+    <w:bookmarkEnd w:id="79"/>
+    <w:bookmarkStart w:id="80" w:name="ref-paradis2019"/>
     <w:p>
       <w:pPr>
         <w:pStyle w:val="Bibliography"/>
@@ -3783,8 +3993,8 @@
         <w:t xml:space="preserve">, 47.</w:t>
       </w:r>
     </w:p>
-    <w:bookmarkEnd w:id="75"/>
-    <w:bookmarkStart w:id="76" w:name="ref-revell2012"/>
+    <w:bookmarkEnd w:id="80"/>
+    <w:bookmarkStart w:id="81" w:name="ref-revell2012"/>
     <w:p>
       <w:pPr>
         <w:pStyle w:val="Bibliography"/>
@@ -3815,8 +4025,8 @@
         <w:t xml:space="preserve">, 217–223.</w:t>
       </w:r>
     </w:p>
-    <w:bookmarkEnd w:id="76"/>
-    <w:bookmarkStart w:id="77" w:name="ref-hadfield2010"/>
+    <w:bookmarkEnd w:id="81"/>
+    <w:bookmarkStart w:id="82" w:name="ref-hadfield2010"/>
     <w:p>
       <w:pPr>
         <w:pStyle w:val="Bibliography"/>
@@ -3857,8 +4067,8 @@
         <w:t xml:space="preserve">, 1–22.</w:t>
       </w:r>
     </w:p>
-    <w:bookmarkEnd w:id="77"/>
-    <w:bookmarkStart w:id="78" w:name="ref-chamberlain2017"/>
+    <w:bookmarkEnd w:id="82"/>
+    <w:bookmarkStart w:id="83" w:name="ref-chamberlain2017"/>
     <w:p>
       <w:pPr>
         <w:pStyle w:val="Bibliography"/>
@@ -3908,8 +4118,8 @@
         <w:t xml:space="preserve">, 0–9.</w:t>
       </w:r>
     </w:p>
-    <w:bookmarkEnd w:id="78"/>
-    <w:bookmarkStart w:id="79" w:name="ref-hijmans2022"/>
+    <w:bookmarkEnd w:id="83"/>
+    <w:bookmarkStart w:id="84" w:name="ref-hijmans2022"/>
     <w:p>
       <w:pPr>
         <w:pStyle w:val="Bibliography"/>
@@ -3939,8 +4149,8 @@
         <w:t xml:space="preserve"> </w:t>
       </w:r>
     </w:p>
-    <w:bookmarkEnd w:id="79"/>
-    <w:bookmarkStart w:id="80" w:name="ref-dormann2008"/>
+    <w:bookmarkEnd w:id="84"/>
+    <w:bookmarkStart w:id="85" w:name="ref-dormann2008"/>
     <w:p>
       <w:pPr>
         <w:pStyle w:val="Bibliography"/>
@@ -3994,8 +4204,8 @@
         <w:t xml:space="preserve">, 235–244.</w:t>
       </w:r>
     </w:p>
-    <w:bookmarkEnd w:id="80"/>
-    <w:bookmarkStart w:id="81" w:name="ref-patefield1981"/>
+    <w:bookmarkEnd w:id="85"/>
+    <w:bookmarkStart w:id="86" w:name="ref-patefield1981"/>
     <w:p>
       <w:pPr>
         <w:pStyle w:val="Bibliography"/>
@@ -4050,8 +4260,8 @@
         <w:t xml:space="preserve">, 91–97.</w:t>
       </w:r>
     </w:p>
-    <w:bookmarkEnd w:id="81"/>
-    <w:bookmarkStart w:id="83" w:name="ref-r2021"/>
+    <w:bookmarkEnd w:id="86"/>
+    <w:bookmarkStart w:id="88" w:name="ref-r2021"/>
     <w:p>
       <w:pPr>
         <w:pStyle w:val="Bibliography"/>
@@ -4084,7 +4294,7 @@
       <w:r>
         <w:t xml:space="preserve"> </w:t>
       </w:r>
-      <w:hyperlink r:id="rId82">
+      <w:hyperlink r:id="rId87">
         <w:r>
           <w:rPr>
             <w:rStyle w:val="Hyperlink"/>
@@ -4096,8 +4306,8 @@
         <w:t xml:space="preserve">.</w:t>
       </w:r>
     </w:p>
-    <w:bookmarkEnd w:id="83"/>
-    <w:bookmarkStart w:id="85" w:name="ref-tidyverse19"/>
+    <w:bookmarkEnd w:id="88"/>
+    <w:bookmarkStart w:id="89" w:name="ref-tidyverse19"/>
     <w:p>
       <w:pPr>
         <w:pStyle w:val="Bibliography"/>
@@ -4157,22 +4367,11 @@
         <w:t xml:space="preserve">4</w:t>
       </w:r>
       <w:r>
-        <w:t xml:space="preserve">, 1686. (doi:</w:t>
-      </w:r>
-      <w:hyperlink r:id="rId84">
-        <w:r>
-          <w:rPr>
-            <w:rStyle w:val="Hyperlink"/>
-          </w:rPr>
-          <w:t xml:space="preserve">10.21105/joss.01686</w:t>
-        </w:r>
-      </w:hyperlink>
-      <w:r>
-        <w:t xml:space="preserve">)</w:t>
-      </w:r>
-    </w:p>
-    <w:bookmarkEnd w:id="85"/>
-    <w:bookmarkStart w:id="86" w:name="ref-wheater2002"/>
+        <w:t xml:space="preserve">, 1686.</w:t>
+      </w:r>
+    </w:p>
+    <w:bookmarkEnd w:id="89"/>
+    <w:bookmarkStart w:id="90" w:name="ref-wheater2002"/>
     <w:p>
       <w:pPr>
         <w:pStyle w:val="Bibliography"/>
@@ -4206,8 +4405,8 @@
         <w:t xml:space="preserve"> </w:t>
       </w:r>
     </w:p>
-    <w:bookmarkEnd w:id="86"/>
-    <w:bookmarkStart w:id="87" w:name="ref-allasino2019"/>
+    <w:bookmarkEnd w:id="90"/>
+    <w:bookmarkStart w:id="91" w:name="ref-allasino2019"/>
     <w:p>
       <w:pPr>
         <w:pStyle w:val="Bibliography"/>
@@ -4248,8 +4447,8 @@
         <w:t xml:space="preserve">, 230–233.</w:t>
       </w:r>
     </w:p>
-    <w:bookmarkEnd w:id="87"/>
-    <w:bookmarkStart w:id="88" w:name="ref-lowenstein2019"/>
+    <w:bookmarkEnd w:id="91"/>
+    <w:bookmarkStart w:id="92" w:name="ref-lowenstein2019"/>
     <w:p>
       <w:pPr>
         <w:pStyle w:val="Bibliography"/>
@@ -4290,8 +4489,8 @@
         <w:t xml:space="preserve">, 293–302.</w:t>
       </w:r>
     </w:p>
-    <w:bookmarkEnd w:id="88"/>
-    <w:bookmarkStart w:id="89" w:name="ref-ducatez2020"/>
+    <w:bookmarkEnd w:id="92"/>
+    <w:bookmarkStart w:id="93" w:name="ref-ducatez2020"/>
     <w:p>
       <w:pPr>
         <w:pStyle w:val="Bibliography"/>
@@ -4332,8 +4531,8 @@
         <w:t xml:space="preserve">, 788–793.</w:t>
       </w:r>
     </w:p>
-    <w:bookmarkEnd w:id="89"/>
-    <w:bookmarkStart w:id="90" w:name="ref-bateman2012"/>
+    <w:bookmarkEnd w:id="93"/>
+    <w:bookmarkStart w:id="94" w:name="ref-bateman2012"/>
     <w:p>
       <w:pPr>
         <w:pStyle w:val="Bibliography"/>
@@ -4374,8 +4573,8 @@
         <w:t xml:space="preserve">, 1–23.</w:t>
       </w:r>
     </w:p>
-    <w:bookmarkEnd w:id="90"/>
-    <w:bookmarkStart w:id="91" w:name="ref-theodorou2021"/>
+    <w:bookmarkEnd w:id="94"/>
+    <w:bookmarkStart w:id="95" w:name="ref-theodorou2021"/>
     <w:p>
       <w:pPr>
         <w:pStyle w:val="Bibliography"/>
@@ -4416,8 +4615,8 @@
         <w:t xml:space="preserve">, 53–68.</w:t>
       </w:r>
     </w:p>
-    <w:bookmarkEnd w:id="91"/>
-    <w:bookmarkStart w:id="92" w:name="ref-greenleaf2007"/>
+    <w:bookmarkEnd w:id="95"/>
+    <w:bookmarkStart w:id="96" w:name="ref-greenleaf2007"/>
     <w:p>
       <w:pPr>
         <w:pStyle w:val="Bibliography"/>
@@ -4458,8 +4657,8 @@
         <w:t xml:space="preserve">, 589–596.</w:t>
       </w:r>
     </w:p>
-    <w:bookmarkEnd w:id="92"/>
-    <w:bookmarkStart w:id="93" w:name="ref-geslin2013"/>
+    <w:bookmarkEnd w:id="96"/>
+    <w:bookmarkStart w:id="97" w:name="ref-geslin2013"/>
     <w:p>
       <w:pPr>
         <w:pStyle w:val="Bibliography"/>
@@ -4500,8 +4699,8 @@
         <w:t xml:space="preserve">, e63421.</w:t>
       </w:r>
     </w:p>
-    <w:bookmarkEnd w:id="93"/>
-    <w:bookmarkStart w:id="94" w:name="ref-buchholz2020"/>
+    <w:bookmarkEnd w:id="97"/>
+    <w:bookmarkStart w:id="98" w:name="ref-buchholz2020"/>
     <w:p>
       <w:pPr>
         <w:pStyle w:val="Bibliography"/>
@@ -4542,8 +4741,8 @@
         <w:t xml:space="preserve">, 2779–2801.</w:t>
       </w:r>
     </w:p>
-    <w:bookmarkEnd w:id="94"/>
-    <w:bookmarkStart w:id="95" w:name="ref-prendergast2022"/>
+    <w:bookmarkEnd w:id="98"/>
+    <w:bookmarkStart w:id="99" w:name="ref-prendergast2022"/>
     <w:p>
       <w:pPr>
         <w:pStyle w:val="Bibliography"/>
@@ -4584,8 +4783,8 @@
         <w:t xml:space="preserve">, 385–405.</w:t>
       </w:r>
     </w:p>
-    <w:bookmarkEnd w:id="95"/>
-    <w:bookmarkStart w:id="96" w:name="ref-santini2019"/>
+    <w:bookmarkEnd w:id="99"/>
+    <w:bookmarkStart w:id="100" w:name="ref-santini2019"/>
     <w:p>
       <w:pPr>
         <w:pStyle w:val="Bibliography"/>
@@ -4626,8 +4825,8 @@
         <w:t xml:space="preserve">, 365–376.</w:t>
       </w:r>
     </w:p>
-    <w:bookmarkEnd w:id="96"/>
-    <w:bookmarkStart w:id="97" w:name="ref-sayol2020b"/>
+    <w:bookmarkEnd w:id="100"/>
+    <w:bookmarkStart w:id="101" w:name="ref-sayol2020b"/>
     <w:p>
       <w:pPr>
         <w:pStyle w:val="Bibliography"/>
@@ -4668,8 +4867,8 @@
         <w:t xml:space="preserve">, 58.</w:t>
       </w:r>
     </w:p>
-    <w:bookmarkEnd w:id="97"/>
-    <w:bookmarkStart w:id="98" w:name="ref-lihoreau2012"/>
+    <w:bookmarkEnd w:id="101"/>
+    <w:bookmarkStart w:id="102" w:name="ref-lihoreau2012"/>
     <w:p>
       <w:pPr>
         <w:pStyle w:val="Bibliography"/>
@@ -4710,8 +4909,8 @@
         <w:t xml:space="preserve">, 442.</w:t>
       </w:r>
     </w:p>
-    <w:bookmarkEnd w:id="98"/>
-    <w:bookmarkStart w:id="99" w:name="ref-barth1997"/>
+    <w:bookmarkEnd w:id="102"/>
+    <w:bookmarkStart w:id="103" w:name="ref-barth1997"/>
     <w:p>
       <w:pPr>
         <w:pStyle w:val="Bibliography"/>
@@ -4752,8 +4951,8 @@
         <w:t xml:space="preserve">, 219–229.</w:t>
       </w:r>
     </w:p>
-    <w:bookmarkEnd w:id="99"/>
-    <w:bookmarkStart w:id="100" w:name="ref-withers1995"/>
+    <w:bookmarkEnd w:id="103"/>
+    <w:bookmarkStart w:id="104" w:name="ref-withers1995"/>
     <w:p>
       <w:pPr>
         <w:pStyle w:val="Bibliography"/>
@@ -4794,8 +4993,8 @@
         <w:t xml:space="preserve">, 130–144.</w:t>
       </w:r>
     </w:p>
-    <w:bookmarkEnd w:id="100"/>
-    <w:bookmarkStart w:id="101" w:name="ref-fahrbach1995"/>
+    <w:bookmarkEnd w:id="104"/>
+    <w:bookmarkStart w:id="105" w:name="ref-fahrbach1995"/>
     <w:p>
       <w:pPr>
         <w:pStyle w:val="Bibliography"/>
@@ -4836,1620 +5035,9 @@
         <w:t xml:space="preserve">, 199–224.</w:t>
       </w:r>
     </w:p>
-    <w:bookmarkEnd w:id="101"/>
-    <w:bookmarkEnd w:id="102"/>
-    <w:bookmarkEnd w:id="103"/>
-    <w:bookmarkStart w:id="117" w:name="supplementary-material"/>
-    <w:p>
-      <w:pPr>
-        <w:pStyle w:val="Heading1"/>
-      </w:pPr>
-      <w:r>
-        <w:t xml:space="preserve">Supplementary material</w:t>
-      </w:r>
-    </w:p>
-    <w:bookmarkStart w:id="116" w:name="brain-and-body-size-measurements"/>
-    <w:p>
-      <w:pPr>
-        <w:pStyle w:val="Heading2"/>
-      </w:pPr>
-      <w:r>
-        <w:t xml:space="preserve">Brain and body size measurements</w:t>
-      </w:r>
-    </w:p>
-    <w:p>
-      <w:pPr>
-        <w:pStyle w:val="FirstParagraph"/>
-      </w:pPr>
-      <w:r>
-        <w:t xml:space="preserve">Brain size was measured as the weight of the fixed brain for each specimen. First, all collected individuals were kept in cold and sent to the laboratory where they were identified by expert taxonomists and anaesthetised in cold. Then, heads were removed with a scalpel and placed in a fixative solution (4% paraformaldehyde in 0.1 M phosphate-buffered saline -PBS- pH = 7.4) to avoid degradation. Subsequently, brains were extracted from the head capsule and placed on a petri dish after removing the retina from the optic lobes and cleaning the entire brain of all tracheae and fat bodies. By doing this, we ensured that our brain measurements mainly accounted for neural tissue. We then placed the brains on a small piece of Parafilm® and dried the exceeding fixative solution with Kimwipes® tissues. Then, within 4 seconds of the liquid removal, we weighted the brains with the help of a microbalance Sartorius Cubis®. Finally, we calculated the average weight for the species with more than one specimen. Because weighing bee brains is a highly error-prone task, we excluded values that were under or above 1.5 times the interquartile range for each species.</w:t>
-      </w:r>
-    </w:p>
-    <w:p>
-      <w:pPr>
-        <w:pStyle w:val="BodyText"/>
-      </w:pPr>
-      <w:r>
-        <w:t xml:space="preserve">We considered as a proxy of body size the average intertegular span (ITS) per species. ITS represents the distance between the base of the wings (tegulae) on the bee thorax and has been shown to accurately predict body size as it is highly correlated with dry body weight (Cane et al., 2006; Kendall et al., 2019). All ITS measurements were conducted with a stereomicroscope (magnification 16x or 80x) with a calibrated ocular micrometre (resolution down to 0.02 mm).</w:t>
-      </w:r>
-    </w:p>
-    <w:p>
-      <w:pPr>
-        <w:pStyle w:val="BodyText"/>
-      </w:pPr>
-      <w:r>
-        <w:t xml:space="preserve">Cane, J. H., Minckley, R. L., Kervin, L. J., Roulston, T. A. H., &amp; Williams, N. M. (2006). Complex responses within a desert bee guild (Hymenoptera: Apiformes) to urban habitat fragmentation.</w:t>
-      </w:r>
-      <w:r>
-        <w:t xml:space="preserve"> </w:t>
-      </w:r>
-      <w:r>
-        <w:rPr>
-          <w:iCs/>
-          <w:i/>
-        </w:rPr>
-        <w:t xml:space="preserve">Ecological applications</w:t>
-      </w:r>
-      <w:r>
-        <w:t xml:space="preserve">,</w:t>
-      </w:r>
-      <w:r>
-        <w:t xml:space="preserve"> </w:t>
-      </w:r>
-      <w:r>
-        <w:rPr>
-          <w:iCs/>
-          <w:i/>
-        </w:rPr>
-        <w:t xml:space="preserve">16</w:t>
-      </w:r>
-      <w:r>
-        <w:t xml:space="preserve">(2), 632-644.</w:t>
-      </w:r>
-    </w:p>
-    <w:p>
-      <w:pPr>
-        <w:pStyle w:val="BodyText"/>
-      </w:pPr>
-      <w:r>
-        <w:t xml:space="preserve">Kendall, L. K., Rader, R., Gagic, V., Cariveau, D. P., Albrecht, M., Baldock, K. C., … &amp; Bartomeus, I. (2019). Pollinator size and its consequences: Robust estimates of body size in pollinating insects.</w:t>
-      </w:r>
-      <w:r>
-        <w:t xml:space="preserve"> </w:t>
-      </w:r>
-      <w:r>
-        <w:rPr>
-          <w:iCs/>
-          <w:i/>
-        </w:rPr>
-        <w:t xml:space="preserve">Ecology and Evolution</w:t>
-      </w:r>
-      <w:r>
-        <w:t xml:space="preserve">,</w:t>
-      </w:r>
-      <w:r>
-        <w:t xml:space="preserve"> </w:t>
-      </w:r>
-      <w:r>
-        <w:rPr>
-          <w:iCs/>
-          <w:i/>
-        </w:rPr>
-        <w:t xml:space="preserve">9</w:t>
-      </w:r>
-      <w:r>
-        <w:t xml:space="preserve">(4), 1702-1714.</w:t>
-      </w:r>
-    </w:p>
-    <w:p>
-      <w:pPr>
-        <w:pStyle w:val="BodyText"/>
-      </w:pPr>
-      <w:r>
-        <w:t xml:space="preserve"> </w:t>
-      </w:r>
-      <w:r>
-        <w:t xml:space="preserve">Original downloaded cover classes for United States with the respective assigned cover classes and number of bee occurrences found on each of them.</w:t>
-      </w:r>
-    </w:p>
-    <w:p>
-      <w:pPr>
-        <w:pStyle w:val="BodyText"/>
-      </w:pPr>
-      <w:r>
-        <w:t xml:space="preserve">Original NLCD Cover class</w:t>
-      </w:r>
-    </w:p>
-    <w:p>
-      <w:pPr>
-        <w:pStyle w:val="BodyText"/>
-      </w:pPr>
-      <w:r>
-        <w:t xml:space="preserve">Occurrences</w:t>
-      </w:r>
-    </w:p>
-    <w:p>
-      <w:pPr>
-        <w:pStyle w:val="BodyText"/>
-      </w:pPr>
-      <w:r>
-        <w:t xml:space="preserve">Assigned cover class</w:t>
-      </w:r>
-    </w:p>
-    <w:p>
-      <w:pPr>
-        <w:pStyle w:val="BodyText"/>
-      </w:pPr>
-      <w:r>
-        <w:t xml:space="preserve">Hay/Pasture</w:t>
-      </w:r>
-    </w:p>
-    <w:p>
-      <w:pPr>
-        <w:pStyle w:val="BodyText"/>
-      </w:pPr>
-      <w:r>
-        <w:t xml:space="preserve">3837</w:t>
-      </w:r>
-    </w:p>
-    <w:p>
-      <w:pPr>
-        <w:pStyle w:val="BodyText"/>
-      </w:pPr>
-      <w:r>
-        <w:t xml:space="preserve">Agricultural</w:t>
-      </w:r>
-    </w:p>
-    <w:p>
-      <w:pPr>
-        <w:pStyle w:val="BodyText"/>
-      </w:pPr>
-      <w:r>
-        <w:t xml:space="preserve">Developed, Open Space</w:t>
-      </w:r>
-    </w:p>
-    <w:p>
-      <w:pPr>
-        <w:pStyle w:val="BodyText"/>
-      </w:pPr>
-      <w:r>
-        <w:t xml:space="preserve">3470</w:t>
-      </w:r>
-    </w:p>
-    <w:p>
-      <w:pPr>
-        <w:pStyle w:val="BodyText"/>
-      </w:pPr>
-      <w:r>
-        <w:t xml:space="preserve">Urban</w:t>
-      </w:r>
-    </w:p>
-    <w:p>
-      <w:pPr>
-        <w:pStyle w:val="BodyText"/>
-      </w:pPr>
-      <w:r>
-        <w:t xml:space="preserve">Developed, Low Intensity</w:t>
-      </w:r>
-    </w:p>
-    <w:p>
-      <w:pPr>
-        <w:pStyle w:val="BodyText"/>
-      </w:pPr>
-      <w:r>
-        <w:t xml:space="preserve">2844</w:t>
-      </w:r>
-    </w:p>
-    <w:p>
-      <w:pPr>
-        <w:pStyle w:val="BodyText"/>
-      </w:pPr>
-      <w:r>
-        <w:t xml:space="preserve">Urban</w:t>
-      </w:r>
-    </w:p>
-    <w:p>
-      <w:pPr>
-        <w:pStyle w:val="BodyText"/>
-      </w:pPr>
-      <w:r>
-        <w:t xml:space="preserve">Deciduous Forest</w:t>
-      </w:r>
-    </w:p>
-    <w:p>
-      <w:pPr>
-        <w:pStyle w:val="BodyText"/>
-      </w:pPr>
-      <w:r>
-        <w:t xml:space="preserve">2825</w:t>
-      </w:r>
-    </w:p>
-    <w:p>
-      <w:pPr>
-        <w:pStyle w:val="BodyText"/>
-      </w:pPr>
-      <w:r>
-        <w:t xml:space="preserve">Natural</w:t>
-      </w:r>
-    </w:p>
-    <w:p>
-      <w:pPr>
-        <w:pStyle w:val="BodyText"/>
-      </w:pPr>
-      <w:r>
-        <w:t xml:space="preserve">Developed, Medium Intensity</w:t>
-      </w:r>
-    </w:p>
-    <w:p>
-      <w:pPr>
-        <w:pStyle w:val="BodyText"/>
-      </w:pPr>
-      <w:r>
-        <w:t xml:space="preserve">2320</w:t>
-      </w:r>
-    </w:p>
-    <w:p>
-      <w:pPr>
-        <w:pStyle w:val="BodyText"/>
-      </w:pPr>
-      <w:r>
-        <w:t xml:space="preserve">Urban</w:t>
-      </w:r>
-    </w:p>
-    <w:p>
-      <w:pPr>
-        <w:pStyle w:val="BodyText"/>
-      </w:pPr>
-      <w:r>
-        <w:t xml:space="preserve">Cultivated Crops</w:t>
-      </w:r>
-    </w:p>
-    <w:p>
-      <w:pPr>
-        <w:pStyle w:val="BodyText"/>
-      </w:pPr>
-      <w:r>
-        <w:t xml:space="preserve">1038</w:t>
-      </w:r>
-    </w:p>
-    <w:p>
-      <w:pPr>
-        <w:pStyle w:val="BodyText"/>
-      </w:pPr>
-      <w:r>
-        <w:t xml:space="preserve">Agricultural</w:t>
-      </w:r>
-    </w:p>
-    <w:p>
-      <w:pPr>
-        <w:pStyle w:val="BodyText"/>
-      </w:pPr>
-      <w:r>
-        <w:t xml:space="preserve">Mixed Forest</w:t>
-      </w:r>
-    </w:p>
-    <w:p>
-      <w:pPr>
-        <w:pStyle w:val="BodyText"/>
-      </w:pPr>
-      <w:r>
-        <w:t xml:space="preserve">1017</w:t>
-      </w:r>
-    </w:p>
-    <w:p>
-      <w:pPr>
-        <w:pStyle w:val="BodyText"/>
-      </w:pPr>
-      <w:r>
-        <w:t xml:space="preserve">Natural</w:t>
-      </w:r>
-    </w:p>
-    <w:p>
-      <w:pPr>
-        <w:pStyle w:val="BodyText"/>
-      </w:pPr>
-      <w:r>
-        <w:t xml:space="preserve">Woody Wetlands</w:t>
-      </w:r>
-    </w:p>
-    <w:p>
-      <w:pPr>
-        <w:pStyle w:val="BodyText"/>
-      </w:pPr>
-      <w:r>
-        <w:t xml:space="preserve">989</w:t>
-      </w:r>
-    </w:p>
-    <w:p>
-      <w:pPr>
-        <w:pStyle w:val="BodyText"/>
-      </w:pPr>
-      <w:r>
-        <w:t xml:space="preserve">Natural</w:t>
-      </w:r>
-    </w:p>
-    <w:p>
-      <w:pPr>
-        <w:pStyle w:val="BodyText"/>
-      </w:pPr>
-      <w:r>
-        <w:t xml:space="preserve">Developed, High Intensity</w:t>
-      </w:r>
-    </w:p>
-    <w:p>
-      <w:pPr>
-        <w:pStyle w:val="BodyText"/>
-      </w:pPr>
-      <w:r>
-        <w:t xml:space="preserve">962</w:t>
-      </w:r>
-    </w:p>
-    <w:p>
-      <w:pPr>
-        <w:pStyle w:val="BodyText"/>
-      </w:pPr>
-      <w:r>
-        <w:t xml:space="preserve">Urban</w:t>
-      </w:r>
-    </w:p>
-    <w:p>
-      <w:pPr>
-        <w:pStyle w:val="BodyText"/>
-      </w:pPr>
-      <w:r>
-        <w:t xml:space="preserve">Shrub/Scrub</w:t>
-      </w:r>
-    </w:p>
-    <w:p>
-      <w:pPr>
-        <w:pStyle w:val="BodyText"/>
-      </w:pPr>
-      <w:r>
-        <w:t xml:space="preserve">492</w:t>
-      </w:r>
-    </w:p>
-    <w:p>
-      <w:pPr>
-        <w:pStyle w:val="BodyText"/>
-      </w:pPr>
-      <w:r>
-        <w:t xml:space="preserve">Natural</w:t>
-      </w:r>
-    </w:p>
-    <w:p>
-      <w:pPr>
-        <w:pStyle w:val="BodyText"/>
-      </w:pPr>
-      <w:r>
-        <w:t xml:space="preserve">Evergreen Forest</w:t>
-      </w:r>
-    </w:p>
-    <w:p>
-      <w:pPr>
-        <w:pStyle w:val="BodyText"/>
-      </w:pPr>
-      <w:r>
-        <w:t xml:space="preserve">395</w:t>
-      </w:r>
-    </w:p>
-    <w:p>
-      <w:pPr>
-        <w:pStyle w:val="BodyText"/>
-      </w:pPr>
-      <w:r>
-        <w:t xml:space="preserve">Natural</w:t>
-      </w:r>
-    </w:p>
-    <w:p>
-      <w:pPr>
-        <w:pStyle w:val="BodyText"/>
-      </w:pPr>
-      <w:r>
-        <w:t xml:space="preserve">Herbaceous</w:t>
-      </w:r>
-    </w:p>
-    <w:p>
-      <w:pPr>
-        <w:pStyle w:val="BodyText"/>
-      </w:pPr>
-      <w:r>
-        <w:t xml:space="preserve">353</w:t>
-      </w:r>
-    </w:p>
-    <w:p>
-      <w:pPr>
-        <w:pStyle w:val="BodyText"/>
-      </w:pPr>
-      <w:r>
-        <w:t xml:space="preserve">Natural</w:t>
-      </w:r>
-    </w:p>
-    <w:p>
-      <w:pPr>
-        <w:pStyle w:val="BodyText"/>
-      </w:pPr>
-      <w:r>
-        <w:t xml:space="preserve">Open Water</w:t>
-      </w:r>
-    </w:p>
-    <w:p>
-      <w:pPr>
-        <w:pStyle w:val="BodyText"/>
-      </w:pPr>
-      <w:r>
-        <w:t xml:space="preserve">293</w:t>
-      </w:r>
-    </w:p>
-    <w:p>
-      <w:pPr>
-        <w:pStyle w:val="BodyText"/>
-      </w:pPr>
-      <w:r>
-        <w:t xml:space="preserve">Discarded</w:t>
-      </w:r>
-    </w:p>
-    <w:p>
-      <w:pPr>
-        <w:pStyle w:val="BodyText"/>
-      </w:pPr>
-      <w:r>
-        <w:t xml:space="preserve">Emergent Herbaceous Wetlands</w:t>
-      </w:r>
-    </w:p>
-    <w:p>
-      <w:pPr>
-        <w:pStyle w:val="BodyText"/>
-      </w:pPr>
-      <w:r>
-        <w:t xml:space="preserve">278</w:t>
-      </w:r>
-    </w:p>
-    <w:p>
-      <w:pPr>
-        <w:pStyle w:val="BodyText"/>
-      </w:pPr>
-      <w:r>
-        <w:t xml:space="preserve">Natural</w:t>
-      </w:r>
-    </w:p>
-    <w:p>
-      <w:pPr>
-        <w:pStyle w:val="BodyText"/>
-      </w:pPr>
-      <w:r>
-        <w:t xml:space="preserve">Barren Land</w:t>
-      </w:r>
-    </w:p>
-    <w:p>
-      <w:pPr>
-        <w:pStyle w:val="BodyText"/>
-      </w:pPr>
-      <w:r>
-        <w:t xml:space="preserve">143</w:t>
-      </w:r>
-    </w:p>
-    <w:p>
-      <w:pPr>
-        <w:pStyle w:val="BodyText"/>
-      </w:pPr>
-      <w:r>
-        <w:t xml:space="preserve">Discarded</w:t>
-      </w:r>
-    </w:p>
-    <w:p>
-      <w:pPr>
-        <w:pStyle w:val="BodyText"/>
-      </w:pPr>
-      <w:r>
-        <w:t xml:space="preserve"> </w:t>
-      </w:r>
-      <w:r>
-        <w:t xml:space="preserve">Original downloaded cover classes for Europe with the respective assigned cover classes and number of bee occurrences found on each of them.</w:t>
-      </w:r>
-    </w:p>
-    <w:p>
-      <w:pPr>
-        <w:pStyle w:val="BodyText"/>
-      </w:pPr>
-      <w:r>
-        <w:t xml:space="preserve">Original CLC Cover class</w:t>
-      </w:r>
-    </w:p>
-    <w:p>
-      <w:pPr>
-        <w:pStyle w:val="BodyText"/>
-      </w:pPr>
-      <w:r>
-        <w:t xml:space="preserve">Occurrences</w:t>
-      </w:r>
-    </w:p>
-    <w:p>
-      <w:pPr>
-        <w:pStyle w:val="BodyText"/>
-      </w:pPr>
-      <w:r>
-        <w:t xml:space="preserve">Assigned cover class</w:t>
-      </w:r>
-    </w:p>
-    <w:p>
-      <w:pPr>
-        <w:pStyle w:val="BodyText"/>
-      </w:pPr>
-      <w:r>
-        <w:t xml:space="preserve">Discontinuous urban fabric</w:t>
-      </w:r>
-    </w:p>
-    <w:p>
-      <w:pPr>
-        <w:pStyle w:val="BodyText"/>
-      </w:pPr>
-      <w:r>
-        <w:t xml:space="preserve">109779</w:t>
-      </w:r>
-    </w:p>
-    <w:p>
-      <w:pPr>
-        <w:pStyle w:val="BodyText"/>
-      </w:pPr>
-      <w:r>
-        <w:t xml:space="preserve">Urban</w:t>
-      </w:r>
-    </w:p>
-    <w:p>
-      <w:pPr>
-        <w:pStyle w:val="BodyText"/>
-      </w:pPr>
-      <w:r>
-        <w:t xml:space="preserve">Non-irrigated arable land</w:t>
-      </w:r>
-    </w:p>
-    <w:p>
-      <w:pPr>
-        <w:pStyle w:val="BodyText"/>
-      </w:pPr>
-      <w:r>
-        <w:t xml:space="preserve">60722</w:t>
-      </w:r>
-    </w:p>
-    <w:p>
-      <w:pPr>
-        <w:pStyle w:val="BodyText"/>
-      </w:pPr>
-      <w:r>
-        <w:t xml:space="preserve">Agricultural</w:t>
-      </w:r>
-    </w:p>
-    <w:p>
-      <w:pPr>
-        <w:pStyle w:val="BodyText"/>
-      </w:pPr>
-      <w:r>
-        <w:t xml:space="preserve">Pastures</w:t>
-      </w:r>
-    </w:p>
-    <w:p>
-      <w:pPr>
-        <w:pStyle w:val="BodyText"/>
-      </w:pPr>
-      <w:r>
-        <w:t xml:space="preserve">52571</w:t>
-      </w:r>
-    </w:p>
-    <w:p>
-      <w:pPr>
-        <w:pStyle w:val="BodyText"/>
-      </w:pPr>
-      <w:r>
-        <w:t xml:space="preserve">Agricultural</w:t>
-      </w:r>
-    </w:p>
-    <w:p>
-      <w:pPr>
-        <w:pStyle w:val="BodyText"/>
-      </w:pPr>
-      <w:r>
-        <w:t xml:space="preserve">Complex cultivation patterns</w:t>
-      </w:r>
-    </w:p>
-    <w:p>
-      <w:pPr>
-        <w:pStyle w:val="BodyText"/>
-      </w:pPr>
-      <w:r>
-        <w:t xml:space="preserve">20975</w:t>
-      </w:r>
-    </w:p>
-    <w:p>
-      <w:pPr>
-        <w:pStyle w:val="BodyText"/>
-      </w:pPr>
-      <w:r>
-        <w:t xml:space="preserve">Agricultural</w:t>
-      </w:r>
-    </w:p>
-    <w:p>
-      <w:pPr>
-        <w:pStyle w:val="BodyText"/>
-      </w:pPr>
-      <w:r>
-        <w:t xml:space="preserve">Broad-leaved forest</w:t>
-      </w:r>
-    </w:p>
-    <w:p>
-      <w:pPr>
-        <w:pStyle w:val="BodyText"/>
-      </w:pPr>
-      <w:r>
-        <w:t xml:space="preserve">15013</w:t>
-      </w:r>
-    </w:p>
-    <w:p>
-      <w:pPr>
-        <w:pStyle w:val="BodyText"/>
-      </w:pPr>
-      <w:r>
-        <w:t xml:space="preserve">Natural</w:t>
-      </w:r>
-    </w:p>
-    <w:p>
-      <w:pPr>
-        <w:pStyle w:val="BodyText"/>
-      </w:pPr>
-      <w:r>
-        <w:t xml:space="preserve">Land principally occupied by agriculture</w:t>
-      </w:r>
-    </w:p>
-    <w:p>
-      <w:pPr>
-        <w:pStyle w:val="BodyText"/>
-      </w:pPr>
-      <w:r>
-        <w:t xml:space="preserve">10400</w:t>
-      </w:r>
-    </w:p>
-    <w:p>
-      <w:pPr>
-        <w:pStyle w:val="BodyText"/>
-      </w:pPr>
-      <w:r>
-        <w:t xml:space="preserve">Agricultural</w:t>
-      </w:r>
-    </w:p>
-    <w:p>
-      <w:pPr>
-        <w:pStyle w:val="BodyText"/>
-      </w:pPr>
-      <w:r>
-        <w:t xml:space="preserve">Sport and leisure facilities</w:t>
-      </w:r>
-    </w:p>
-    <w:p>
-      <w:pPr>
-        <w:pStyle w:val="BodyText"/>
-      </w:pPr>
-      <w:r>
-        <w:t xml:space="preserve">9534</w:t>
-      </w:r>
-    </w:p>
-    <w:p>
-      <w:pPr>
-        <w:pStyle w:val="BodyText"/>
-      </w:pPr>
-      <w:r>
-        <w:t xml:space="preserve">Urban</w:t>
-      </w:r>
-    </w:p>
-    <w:p>
-      <w:pPr>
-        <w:pStyle w:val="BodyText"/>
-      </w:pPr>
-      <w:r>
-        <w:t xml:space="preserve">Industrial or commercial units</w:t>
-      </w:r>
-    </w:p>
-    <w:p>
-      <w:pPr>
-        <w:pStyle w:val="BodyText"/>
-      </w:pPr>
-      <w:r>
-        <w:t xml:space="preserve">9258</w:t>
-      </w:r>
-    </w:p>
-    <w:p>
-      <w:pPr>
-        <w:pStyle w:val="BodyText"/>
-      </w:pPr>
-      <w:r>
-        <w:t xml:space="preserve">Urban</w:t>
-      </w:r>
-    </w:p>
-    <w:p>
-      <w:pPr>
-        <w:pStyle w:val="BodyText"/>
-      </w:pPr>
-      <w:r>
-        <w:t xml:space="preserve">Mixed forest</w:t>
-      </w:r>
-    </w:p>
-    <w:p>
-      <w:pPr>
-        <w:pStyle w:val="BodyText"/>
-      </w:pPr>
-      <w:r>
-        <w:t xml:space="preserve">8513</w:t>
-      </w:r>
-    </w:p>
-    <w:p>
-      <w:pPr>
-        <w:pStyle w:val="BodyText"/>
-      </w:pPr>
-      <w:r>
-        <w:t xml:space="preserve">Natural</w:t>
-      </w:r>
-    </w:p>
-    <w:p>
-      <w:pPr>
-        <w:pStyle w:val="BodyText"/>
-      </w:pPr>
-      <w:r>
-        <w:t xml:space="preserve">Coniferous forest</w:t>
-      </w:r>
-    </w:p>
-    <w:p>
-      <w:pPr>
-        <w:pStyle w:val="BodyText"/>
-      </w:pPr>
-      <w:r>
-        <w:t xml:space="preserve">7308</w:t>
-      </w:r>
-    </w:p>
-    <w:p>
-      <w:pPr>
-        <w:pStyle w:val="BodyText"/>
-      </w:pPr>
-      <w:r>
-        <w:t xml:space="preserve">Natural</w:t>
-      </w:r>
-    </w:p>
-    <w:p>
-      <w:pPr>
-        <w:pStyle w:val="BodyText"/>
-      </w:pPr>
-      <w:r>
-        <w:t xml:space="preserve">Green urban areas</w:t>
-      </w:r>
-    </w:p>
-    <w:p>
-      <w:pPr>
-        <w:pStyle w:val="BodyText"/>
-      </w:pPr>
-      <w:r>
-        <w:t xml:space="preserve">5924</w:t>
-      </w:r>
-    </w:p>
-    <w:p>
-      <w:pPr>
-        <w:pStyle w:val="BodyText"/>
-      </w:pPr>
-      <w:r>
-        <w:t xml:space="preserve">Urban</w:t>
-      </w:r>
-    </w:p>
-    <w:p>
-      <w:pPr>
-        <w:pStyle w:val="BodyText"/>
-      </w:pPr>
-      <w:r>
-        <w:t xml:space="preserve">Natural grasslands</w:t>
-      </w:r>
-    </w:p>
-    <w:p>
-      <w:pPr>
-        <w:pStyle w:val="BodyText"/>
-      </w:pPr>
-      <w:r>
-        <w:t xml:space="preserve">2900</w:t>
-      </w:r>
-    </w:p>
-    <w:p>
-      <w:pPr>
-        <w:pStyle w:val="BodyText"/>
-      </w:pPr>
-      <w:r>
-        <w:t xml:space="preserve">Agricultural</w:t>
-      </w:r>
-    </w:p>
-    <w:p>
-      <w:pPr>
-        <w:pStyle w:val="BodyText"/>
-      </w:pPr>
-      <w:r>
-        <w:t xml:space="preserve">Moors and heathland</w:t>
-      </w:r>
-    </w:p>
-    <w:p>
-      <w:pPr>
-        <w:pStyle w:val="BodyText"/>
-      </w:pPr>
-      <w:r>
-        <w:t xml:space="preserve">2826</w:t>
-      </w:r>
-    </w:p>
-    <w:p>
-      <w:pPr>
-        <w:pStyle w:val="BodyText"/>
-      </w:pPr>
-      <w:r>
-        <w:t xml:space="preserve">Natural</w:t>
-      </w:r>
-    </w:p>
-    <w:p>
-      <w:pPr>
-        <w:pStyle w:val="BodyText"/>
-      </w:pPr>
-      <w:r>
-        <w:t xml:space="preserve">Water bodies</w:t>
-      </w:r>
-    </w:p>
-    <w:p>
-      <w:pPr>
-        <w:pStyle w:val="BodyText"/>
-      </w:pPr>
-      <w:r>
-        <w:t xml:space="preserve">2578</w:t>
-      </w:r>
-    </w:p>
-    <w:p>
-      <w:pPr>
-        <w:pStyle w:val="BodyText"/>
-      </w:pPr>
-      <w:r>
-        <w:t xml:space="preserve">Discarded</w:t>
-      </w:r>
-    </w:p>
-    <w:p>
-      <w:pPr>
-        <w:pStyle w:val="BodyText"/>
-      </w:pPr>
-      <w:r>
-        <w:t xml:space="preserve">Vineyards</w:t>
-      </w:r>
-    </w:p>
-    <w:p>
-      <w:pPr>
-        <w:pStyle w:val="BodyText"/>
-      </w:pPr>
-      <w:r>
-        <w:t xml:space="preserve">2191</w:t>
-      </w:r>
-    </w:p>
-    <w:p>
-      <w:pPr>
-        <w:pStyle w:val="BodyText"/>
-      </w:pPr>
-      <w:r>
-        <w:t xml:space="preserve">Agricultural</w:t>
-      </w:r>
-    </w:p>
-    <w:p>
-      <w:pPr>
-        <w:pStyle w:val="BodyText"/>
-      </w:pPr>
-      <w:r>
-        <w:t xml:space="preserve">Continuous urban fabric</w:t>
-      </w:r>
-    </w:p>
-    <w:p>
-      <w:pPr>
-        <w:pStyle w:val="BodyText"/>
-      </w:pPr>
-      <w:r>
-        <w:t xml:space="preserve">1875</w:t>
-      </w:r>
-    </w:p>
-    <w:p>
-      <w:pPr>
-        <w:pStyle w:val="BodyText"/>
-      </w:pPr>
-      <w:r>
-        <w:t xml:space="preserve">Urban</w:t>
-      </w:r>
-    </w:p>
-    <w:p>
-      <w:pPr>
-        <w:pStyle w:val="BodyText"/>
-      </w:pPr>
-      <w:r>
-        <w:t xml:space="preserve">Water courses</w:t>
-      </w:r>
-    </w:p>
-    <w:p>
-      <w:pPr>
-        <w:pStyle w:val="BodyText"/>
-      </w:pPr>
-      <w:r>
-        <w:t xml:space="preserve">1848</w:t>
-      </w:r>
-    </w:p>
-    <w:p>
-      <w:pPr>
-        <w:pStyle w:val="BodyText"/>
-      </w:pPr>
-      <w:r>
-        <w:t xml:space="preserve">Discarded</w:t>
-      </w:r>
-    </w:p>
-    <w:p>
-      <w:pPr>
-        <w:pStyle w:val="BodyText"/>
-      </w:pPr>
-      <w:r>
-        <w:t xml:space="preserve">Road and rail networks and associated land</w:t>
-      </w:r>
-    </w:p>
-    <w:p>
-      <w:pPr>
-        <w:pStyle w:val="BodyText"/>
-      </w:pPr>
-      <w:r>
-        <w:t xml:space="preserve">1731</w:t>
-      </w:r>
-    </w:p>
-    <w:p>
-      <w:pPr>
-        <w:pStyle w:val="BodyText"/>
-      </w:pPr>
-      <w:r>
-        <w:t xml:space="preserve">Discarded</w:t>
-      </w:r>
-    </w:p>
-    <w:p>
-      <w:pPr>
-        <w:pStyle w:val="BodyText"/>
-      </w:pPr>
-      <w:r>
-        <w:t xml:space="preserve">Inland marshes</w:t>
-      </w:r>
-    </w:p>
-    <w:p>
-      <w:pPr>
-        <w:pStyle w:val="BodyText"/>
-      </w:pPr>
-      <w:r>
-        <w:t xml:space="preserve">1611</w:t>
-      </w:r>
-    </w:p>
-    <w:p>
-      <w:pPr>
-        <w:pStyle w:val="BodyText"/>
-      </w:pPr>
-      <w:r>
-        <w:t xml:space="preserve">Natural</w:t>
-      </w:r>
-    </w:p>
-    <w:p>
-      <w:pPr>
-        <w:pStyle w:val="BodyText"/>
-      </w:pPr>
-      <w:r>
-        <w:t xml:space="preserve">Mineral extraction sites</w:t>
-      </w:r>
-    </w:p>
-    <w:p>
-      <w:pPr>
-        <w:pStyle w:val="BodyText"/>
-      </w:pPr>
-      <w:r>
-        <w:t xml:space="preserve">1248</w:t>
-      </w:r>
-    </w:p>
-    <w:p>
-      <w:pPr>
-        <w:pStyle w:val="BodyText"/>
-      </w:pPr>
-      <w:r>
-        <w:t xml:space="preserve">Discarded</w:t>
-      </w:r>
-    </w:p>
-    <w:p>
-      <w:pPr>
-        <w:pStyle w:val="BodyText"/>
-      </w:pPr>
-      <w:r>
-        <w:t xml:space="preserve">Fruit trees and berry plantations</w:t>
-      </w:r>
-    </w:p>
-    <w:p>
-      <w:pPr>
-        <w:pStyle w:val="BodyText"/>
-      </w:pPr>
-      <w:r>
-        <w:t xml:space="preserve">1192</w:t>
-      </w:r>
-    </w:p>
-    <w:p>
-      <w:pPr>
-        <w:pStyle w:val="BodyText"/>
-      </w:pPr>
-      <w:r>
-        <w:t xml:space="preserve">Agricultural</w:t>
-      </w:r>
-    </w:p>
-    <w:p>
-      <w:pPr>
-        <w:pStyle w:val="BodyText"/>
-      </w:pPr>
-      <w:r>
-        <w:t xml:space="preserve">Peat bogs</w:t>
-      </w:r>
-    </w:p>
-    <w:p>
-      <w:pPr>
-        <w:pStyle w:val="BodyText"/>
-      </w:pPr>
-      <w:r>
-        <w:t xml:space="preserve">1092</w:t>
-      </w:r>
-    </w:p>
-    <w:p>
-      <w:pPr>
-        <w:pStyle w:val="BodyText"/>
-      </w:pPr>
-      <w:r>
-        <w:t xml:space="preserve">Natural</w:t>
-      </w:r>
-    </w:p>
-    <w:p>
-      <w:pPr>
-        <w:pStyle w:val="BodyText"/>
-      </w:pPr>
-      <w:r>
-        <w:t xml:space="preserve">Construction sites</w:t>
-      </w:r>
-    </w:p>
-    <w:p>
-      <w:pPr>
-        <w:pStyle w:val="BodyText"/>
-      </w:pPr>
-      <w:r>
-        <w:t xml:space="preserve">1085</w:t>
-      </w:r>
-    </w:p>
-    <w:p>
-      <w:pPr>
-        <w:pStyle w:val="BodyText"/>
-      </w:pPr>
-      <w:r>
-        <w:t xml:space="preserve">Urban</w:t>
-      </w:r>
-    </w:p>
-    <w:p>
-      <w:pPr>
-        <w:pStyle w:val="BodyText"/>
-      </w:pPr>
-      <w:r>
-        <w:t xml:space="preserve">Transitional woodland-shrub</w:t>
-      </w:r>
-    </w:p>
-    <w:p>
-      <w:pPr>
-        <w:pStyle w:val="BodyText"/>
-      </w:pPr>
-      <w:r>
-        <w:t xml:space="preserve">1067</w:t>
-      </w:r>
-    </w:p>
-    <w:p>
-      <w:pPr>
-        <w:pStyle w:val="BodyText"/>
-      </w:pPr>
-      <w:r>
-        <w:t xml:space="preserve">Natural</w:t>
-      </w:r>
-    </w:p>
-    <w:p>
-      <w:pPr>
-        <w:pStyle w:val="BodyText"/>
-      </w:pPr>
-      <w:r>
-        <w:t xml:space="preserve">Beaches, dunes, sands</w:t>
-      </w:r>
-    </w:p>
-    <w:p>
-      <w:pPr>
-        <w:pStyle w:val="BodyText"/>
-      </w:pPr>
-      <w:r>
-        <w:t xml:space="preserve">696</w:t>
-      </w:r>
-    </w:p>
-    <w:p>
-      <w:pPr>
-        <w:pStyle w:val="BodyText"/>
-      </w:pPr>
-      <w:r>
-        <w:t xml:space="preserve">Natural</w:t>
-      </w:r>
-    </w:p>
-    <w:p>
-      <w:pPr>
-        <w:pStyle w:val="BodyText"/>
-      </w:pPr>
-      <w:r>
-        <w:t xml:space="preserve">Intertidal flats</w:t>
-      </w:r>
-    </w:p>
-    <w:p>
-      <w:pPr>
-        <w:pStyle w:val="BodyText"/>
-      </w:pPr>
-      <w:r>
-        <w:t xml:space="preserve">576</w:t>
-      </w:r>
-    </w:p>
-    <w:p>
-      <w:pPr>
-        <w:pStyle w:val="BodyText"/>
-      </w:pPr>
-      <w:r>
-        <w:t xml:space="preserve">Natural</w:t>
-      </w:r>
-    </w:p>
-    <w:p>
-      <w:pPr>
-        <w:pStyle w:val="BodyText"/>
-      </w:pPr>
-      <w:r>
-        <w:t xml:space="preserve">Sea and ocean</w:t>
-      </w:r>
-    </w:p>
-    <w:p>
-      <w:pPr>
-        <w:pStyle w:val="BodyText"/>
-      </w:pPr>
-      <w:r>
-        <w:t xml:space="preserve">426</w:t>
-      </w:r>
-    </w:p>
-    <w:p>
-      <w:pPr>
-        <w:pStyle w:val="BodyText"/>
-      </w:pPr>
-      <w:r>
-        <w:t xml:space="preserve">Discarded</w:t>
-      </w:r>
-    </w:p>
-    <w:p>
-      <w:pPr>
-        <w:pStyle w:val="BodyText"/>
-      </w:pPr>
-      <w:r>
-        <w:t xml:space="preserve">Estuaries</w:t>
-      </w:r>
-    </w:p>
-    <w:p>
-      <w:pPr>
-        <w:pStyle w:val="BodyText"/>
-      </w:pPr>
-      <w:r>
-        <w:t xml:space="preserve">422</w:t>
-      </w:r>
-    </w:p>
-    <w:p>
-      <w:pPr>
-        <w:pStyle w:val="BodyText"/>
-      </w:pPr>
-      <w:r>
-        <w:t xml:space="preserve">Discarded</w:t>
-      </w:r>
-    </w:p>
-    <w:p>
-      <w:pPr>
-        <w:pStyle w:val="BodyText"/>
-      </w:pPr>
-      <w:r>
-        <w:t xml:space="preserve">Port areas</w:t>
-      </w:r>
-    </w:p>
-    <w:p>
-      <w:pPr>
-        <w:pStyle w:val="BodyText"/>
-      </w:pPr>
-      <w:r>
-        <w:t xml:space="preserve">376</w:t>
-      </w:r>
-    </w:p>
-    <w:p>
-      <w:pPr>
-        <w:pStyle w:val="BodyText"/>
-      </w:pPr>
-      <w:r>
-        <w:t xml:space="preserve">Urban</w:t>
-      </w:r>
-    </w:p>
-    <w:p>
-      <w:pPr>
-        <w:pStyle w:val="BodyText"/>
-      </w:pPr>
-      <w:r>
-        <w:t xml:space="preserve">Airports</w:t>
-      </w:r>
-    </w:p>
-    <w:p>
-      <w:pPr>
-        <w:pStyle w:val="BodyText"/>
-      </w:pPr>
-      <w:r>
-        <w:t xml:space="preserve">371</w:t>
-      </w:r>
-    </w:p>
-    <w:p>
-      <w:pPr>
-        <w:pStyle w:val="BodyText"/>
-      </w:pPr>
-      <w:r>
-        <w:t xml:space="preserve">Urban</w:t>
-      </w:r>
-    </w:p>
-    <w:p>
-      <w:pPr>
-        <w:pStyle w:val="BodyText"/>
-      </w:pPr>
-      <w:r>
-        <w:t xml:space="preserve">Dump sites</w:t>
-      </w:r>
-    </w:p>
-    <w:p>
-      <w:pPr>
-        <w:pStyle w:val="BodyText"/>
-      </w:pPr>
-      <w:r>
-        <w:t xml:space="preserve">285</w:t>
-      </w:r>
-    </w:p>
-    <w:p>
-      <w:pPr>
-        <w:pStyle w:val="BodyText"/>
-      </w:pPr>
-      <w:r>
-        <w:t xml:space="preserve">Discarded</w:t>
-      </w:r>
-    </w:p>
-    <w:p>
-      <w:pPr>
-        <w:pStyle w:val="BodyText"/>
-      </w:pPr>
-      <w:r>
-        <w:t xml:space="preserve">Salt marshes</w:t>
-      </w:r>
-    </w:p>
-    <w:p>
-      <w:pPr>
-        <w:pStyle w:val="BodyText"/>
-      </w:pPr>
-      <w:r>
-        <w:t xml:space="preserve">166</w:t>
-      </w:r>
-    </w:p>
-    <w:p>
-      <w:pPr>
-        <w:pStyle w:val="BodyText"/>
-      </w:pPr>
-      <w:r>
-        <w:t xml:space="preserve">Natural</w:t>
-      </w:r>
-    </w:p>
-    <w:p>
-      <w:pPr>
-        <w:pStyle w:val="BodyText"/>
-      </w:pPr>
-      <w:r>
-        <w:t xml:space="preserve">Sparsely vegetated areas</w:t>
-      </w:r>
-    </w:p>
-    <w:p>
-      <w:pPr>
-        <w:pStyle w:val="BodyText"/>
-      </w:pPr>
-      <w:r>
-        <w:t xml:space="preserve">33</w:t>
-      </w:r>
-    </w:p>
-    <w:p>
-      <w:pPr>
-        <w:pStyle w:val="BodyText"/>
-      </w:pPr>
-      <w:r>
-        <w:t xml:space="preserve">Natural</w:t>
-      </w:r>
-    </w:p>
-    <w:p>
-      <w:pPr>
-        <w:pStyle w:val="BodyText"/>
-      </w:pPr>
-      <w:r>
-        <w:t xml:space="preserve">Coastal lagoons</w:t>
-      </w:r>
-    </w:p>
-    <w:p>
-      <w:pPr>
-        <w:pStyle w:val="BodyText"/>
-      </w:pPr>
-      <w:r>
-        <w:t xml:space="preserve">23</w:t>
-      </w:r>
-    </w:p>
-    <w:p>
-      <w:pPr>
-        <w:pStyle w:val="BodyText"/>
-      </w:pPr>
-      <w:r>
-        <w:t xml:space="preserve">Natural</w:t>
-      </w:r>
-    </w:p>
-    <w:p>
-      <w:pPr>
-        <w:pStyle w:val="BodyText"/>
-      </w:pPr>
-      <w:r>
-        <w:t xml:space="preserve">Bare rocks</w:t>
-      </w:r>
-    </w:p>
-    <w:p>
-      <w:pPr>
-        <w:pStyle w:val="BodyText"/>
-      </w:pPr>
-      <w:r>
-        <w:t xml:space="preserve">8</w:t>
-      </w:r>
-    </w:p>
-    <w:p>
-      <w:pPr>
-        <w:pStyle w:val="BodyText"/>
-      </w:pPr>
-      <w:r>
-        <w:t xml:space="preserve">Discarded</w:t>
-      </w:r>
-    </w:p>
-    <w:p>
-      <w:pPr>
-        <w:pStyle w:val="CaptionedFigure"/>
-      </w:pPr>
-      <w:r>
-        <w:drawing>
-          <wp:inline>
-            <wp:extent cx="5334000" cy="4572000"/>
-            <wp:effectExtent b="0" l="0" r="0" t="0"/>
-            <wp:docPr descr=" Association between the log-transformed values of brain and body size (N = 116). The different raw values or points are coloured by the subfamily taxonomic rank." title="" id="105" name="Picture"/>
-            <a:graphic>
-              <a:graphicData uri="http://schemas.openxmlformats.org/drawingml/2006/picture">
-                <pic:pic>
-                  <pic:nvPicPr>
-                    <pic:cNvPr descr="Ms_files/figure-docx/unnamed-chunk-4-1.png" id="106" name="Picture"/>
-                    <pic:cNvPicPr>
-                      <a:picLocks noChangeArrowheads="1" noChangeAspect="1"/>
-                    </pic:cNvPicPr>
-                  </pic:nvPicPr>
-                  <pic:blipFill>
-                    <a:blip r:embed="rId104"/>
-                    <a:stretch>
-                      <a:fillRect/>
-                    </a:stretch>
-                  </pic:blipFill>
-                  <pic:spPr bwMode="auto">
-                    <a:xfrm>
-                      <a:off x="0" y="0"/>
-                      <a:ext cx="5334000" cy="4572000"/>
-                    </a:xfrm>
-                    <a:prstGeom prst="rect">
-                      <a:avLst/>
-                    </a:prstGeom>
-                    <a:noFill/>
-                    <a:ln w="9525">
-                      <a:noFill/>
-                      <a:headEnd/>
-                      <a:tailEnd/>
-                    </a:ln>
-                  </pic:spPr>
-                </pic:pic>
-              </a:graphicData>
-            </a:graphic>
-          </wp:inline>
-        </w:drawing>
-      </w:r>
-    </w:p>
-    <w:p>
-      <w:pPr>
-        <w:pStyle w:val="ImageCaption"/>
-      </w:pPr>
-      <w:r>
-        <w:t xml:space="preserve"> </w:t>
-      </w:r>
-      <w:r>
-        <w:t xml:space="preserve">Association between the log-transformed values of brain and body size (N = 116). The different raw values or points are coloured by the subfamily taxonomic rank.</w:t>
-      </w:r>
-    </w:p>
-    <w:p>
-      <w:pPr>
-        <w:pStyle w:val="CaptionedFigure"/>
-      </w:pPr>
-      <w:r>
-        <w:drawing>
-          <wp:inline>
-            <wp:extent cx="5334000" cy="5334000"/>
-            <wp:effectExtent b="0" l="0" r="0" t="0"/>
-            <wp:docPr descr=" Maps showing the study areas and the number of GBIF occurrences in logarithmic scale for the selected bee species. A) East Coast of United States with records for Vermont, New Hampshire, Massachusetts, Rhode Island, Connecticut, New York metropolitan area, New Jersey, Delaware and Maryland. B) European continent with records downloaded for England, Belgium, Netherlands, Germany and Denmark." title="" id="108" name="Picture"/>
-            <a:graphic>
-              <a:graphicData uri="http://schemas.openxmlformats.org/drawingml/2006/picture">
-                <pic:pic>
-                  <pic:nvPicPr>
-                    <pic:cNvPr descr="Ms_files/figure-docx/unnamed-chunk-5-1.png" id="109" name="Picture"/>
-                    <pic:cNvPicPr>
-                      <a:picLocks noChangeArrowheads="1" noChangeAspect="1"/>
-                    </pic:cNvPicPr>
-                  </pic:nvPicPr>
-                  <pic:blipFill>
-                    <a:blip r:embed="rId107"/>
-                    <a:stretch>
-                      <a:fillRect/>
-                    </a:stretch>
-                  </pic:blipFill>
-                  <pic:spPr bwMode="auto">
-                    <a:xfrm>
-                      <a:off x="0" y="0"/>
-                      <a:ext cx="5334000" cy="5334000"/>
-                    </a:xfrm>
-                    <a:prstGeom prst="rect">
-                      <a:avLst/>
-                    </a:prstGeom>
-                    <a:noFill/>
-                    <a:ln w="9525">
-                      <a:noFill/>
-                      <a:headEnd/>
-                      <a:tailEnd/>
-                    </a:ln>
-                  </pic:spPr>
-                </pic:pic>
-              </a:graphicData>
-            </a:graphic>
-          </wp:inline>
-        </w:drawing>
-      </w:r>
-    </w:p>
-    <w:p>
-      <w:pPr>
-        <w:pStyle w:val="ImageCaption"/>
-      </w:pPr>
-      <w:r>
-        <w:t xml:space="preserve"> </w:t>
-      </w:r>
-      <w:r>
-        <w:t xml:space="preserve">Maps showing the study areas and the number of GBIF occurrences in logarithmic scale for the selected bee species. A) East Coast of United States with records for Vermont, New Hampshire, Massachusetts, Rhode Island, Connecticut, New York metropolitan area, New Jersey, Delaware and Maryland. B) European continent with records downloaded for England, Belgium, Netherlands, Germany and Denmark.</w:t>
-      </w:r>
-    </w:p>
-    <w:p>
-      <w:pPr>
-        <w:pStyle w:val="CaptionedFigure"/>
-      </w:pPr>
-      <w:r>
-        <w:drawing>
-          <wp:inline>
-            <wp:extent cx="5334000" cy="2222500"/>
-            <wp:effectExtent b="0" l="0" r="0" t="0"/>
-            <wp:docPr descr=" Frequency distribution of the bee preferences for each habitat type (i.e., natural, agricultural and urban). The different habitats are reclassifications from the 2006 land use categories of the Corine Land Cover (CLC) inventory for Europe and the National Land Cover (NLC) database for Unites States." title="" id="111" name="Picture"/>
-            <a:graphic>
-              <a:graphicData uri="http://schemas.openxmlformats.org/drawingml/2006/picture">
-                <pic:pic>
-                  <pic:nvPicPr>
-                    <pic:cNvPr descr="Ms_files/figure-docx/unnamed-chunk-6-1.png" id="112" name="Picture"/>
-                    <pic:cNvPicPr>
-                      <a:picLocks noChangeArrowheads="1" noChangeAspect="1"/>
-                    </pic:cNvPicPr>
-                  </pic:nvPicPr>
-                  <pic:blipFill>
-                    <a:blip r:embed="rId110"/>
-                    <a:stretch>
-                      <a:fillRect/>
-                    </a:stretch>
-                  </pic:blipFill>
-                  <pic:spPr bwMode="auto">
-                    <a:xfrm>
-                      <a:off x="0" y="0"/>
-                      <a:ext cx="5334000" cy="2222500"/>
-                    </a:xfrm>
-                    <a:prstGeom prst="rect">
-                      <a:avLst/>
-                    </a:prstGeom>
-                    <a:noFill/>
-                    <a:ln w="9525">
-                      <a:noFill/>
-                      <a:headEnd/>
-                      <a:tailEnd/>
-                    </a:ln>
-                  </pic:spPr>
-                </pic:pic>
-              </a:graphicData>
-            </a:graphic>
-          </wp:inline>
-        </w:drawing>
-      </w:r>
-    </w:p>
-    <w:p>
-      <w:pPr>
-        <w:pStyle w:val="ImageCaption"/>
-      </w:pPr>
-      <w:r>
-        <w:t xml:space="preserve"> </w:t>
-      </w:r>
-      <w:r>
-        <w:t xml:space="preserve">Frequency distribution of the bee preferences for each habitat type (i.e., natural, agricultural and urban). The different habitats are reclassifications from the 2006 land use categories of the Corine Land Cover (CLC) inventory for Europe and the National Land Cover (NLC) database for Unites States.</w:t>
-      </w:r>
-    </w:p>
-    <w:p>
-      <w:pPr>
-        <w:pStyle w:val="CaptionedFigure"/>
-      </w:pPr>
-      <w:r>
-        <w:drawing>
-          <wp:inline>
-            <wp:extent cx="5334000" cy="4000500"/>
-            <wp:effectExtent b="0" l="0" r="0" t="0"/>
-            <wp:docPr descr=". Association between relative brain size (A and D), brain weight (B and E) and intertegular distance (C and F) with habitat preference separated by habitat type (i.e., natural, agricultural and urban) and geographical region (USA in the upper panel and Europe in the lower one). The shaded and coloured areas by habitat type represent 95% credible intervals." title="" id="114" name="Picture"/>
-            <a:graphic>
-              <a:graphicData uri="http://schemas.openxmlformats.org/drawingml/2006/picture">
-                <pic:pic>
-                  <pic:nvPicPr>
-                    <pic:cNvPr descr="Ms_files/figure-docx/unnamed-chunk-7-1.png" id="115" name="Picture"/>
-                    <pic:cNvPicPr>
-                      <a:picLocks noChangeArrowheads="1" noChangeAspect="1"/>
-                    </pic:cNvPicPr>
-                  </pic:nvPicPr>
-                  <pic:blipFill>
-                    <a:blip r:embed="rId113"/>
-                    <a:stretch>
-                      <a:fillRect/>
-                    </a:stretch>
-                  </pic:blipFill>
-                  <pic:spPr bwMode="auto">
-                    <a:xfrm>
-                      <a:off x="0" y="0"/>
-                      <a:ext cx="5334000" cy="4000500"/>
-                    </a:xfrm>
-                    <a:prstGeom prst="rect">
-                      <a:avLst/>
-                    </a:prstGeom>
-                    <a:noFill/>
-                    <a:ln w="9525">
-                      <a:noFill/>
-                      <a:headEnd/>
-                      <a:tailEnd/>
-                    </a:ln>
-                  </pic:spPr>
-                </pic:pic>
-              </a:graphicData>
-            </a:graphic>
-          </wp:inline>
-        </w:drawing>
-      </w:r>
-    </w:p>
-    <w:p>
-      <w:pPr>
-        <w:pStyle w:val="ImageCaption"/>
-      </w:pPr>
-      <w:r>
-        <w:t xml:space="preserve">. Association between relative brain size (A and D), brain weight (B and E) and intertegular distance (C and F) with habitat preference separated by habitat type (i.e., natural, agricultural and urban) and geographical region (USA in the upper panel and Europe in the lower one). The shaded and coloured areas by habitat type represent 95% credible intervals.</w:t>
-      </w:r>
-    </w:p>
-    <w:p>
-      <w:pPr>
-        <w:pStyle w:val="BodyText"/>
-      </w:pPr>
-      <w:r>
-        <w:t xml:space="preserve">[a]esto no lo chupas del codigo?</w:t>
-      </w:r>
-    </w:p>
-    <w:bookmarkEnd w:id="116"/>
-    <w:bookmarkEnd w:id="117"/>
+    <w:bookmarkEnd w:id="105"/>
+    <w:bookmarkEnd w:id="106"/>
+    <w:bookmarkEnd w:id="107"/>
     <w:sectPr/>
   </w:body>
 </w:document>

</xml_diff>

<commit_message>
updating files before submisison
</commit_message>
<xml_diff>
--- a/Manuscript/Ms.docx
+++ b/Manuscript/Ms.docx
@@ -356,11 +356,6 @@
         <w:t xml:space="preserve">Author for correspondence: barragansljose@gmail.com</w:t>
       </w:r>
     </w:p>
-    <w:p>
-      <w:pPr>
-        <w:pStyle w:val="BodyText"/>
-      </w:pPr>
-    </w:p>
     <w:bookmarkStart w:id="25" w:name="abstract"/>
     <w:p>
       <w:pPr>
@@ -658,7 +653,7 @@
         <w:t xml:space="preserve"> </w:t>
       </w:r>
       <w:r>
-        <w:t xml:space="preserve">provides an explanation for this conundrum, suggesting that in novel environments the chances to successfully survive and reproduce depends on enhanced cognition</w:t>
+        <w:t xml:space="preserve">provides an explanation for this conundrum, suggesting that in novel environments the chances to successfully survive and reproduce depends on enhanced cognition to gather, store and plastically react to new information</w:t>
       </w:r>
       <w:r>
         <w:t xml:space="preserve"> </w:t>
@@ -666,30 +661,18 @@
       <w:r>
         <w:t xml:space="preserve">[</w:t>
       </w:r>
+      <w:hyperlink w:anchor="ref-shettleworth2009">
+        <w:r>
+          <w:rPr>
+            <w:rStyle w:val="Hyperlink"/>
+          </w:rPr>
+          <w:t xml:space="preserve">16</w:t>
+        </w:r>
+      </w:hyperlink>
+      <w:r>
+        <w:t xml:space="preserve">,</w:t>
+      </w:r>
       <w:hyperlink w:anchor="ref-sol2009">
-        <w:r>
-          <w:rPr>
-            <w:rStyle w:val="Hyperlink"/>
-          </w:rPr>
-          <w:t xml:space="preserve">16</w:t>
-        </w:r>
-      </w:hyperlink>
-      <w:r>
-        <w:t xml:space="preserve">]</w:t>
-      </w:r>
-      <w:r>
-        <w:t xml:space="preserve"> </w:t>
-      </w:r>
-      <w:r>
-        <w:t xml:space="preserve">to gather, store and plastically react to new information</w:t>
-      </w:r>
-      <w:r>
-        <w:t xml:space="preserve"> </w:t>
-      </w:r>
-      <w:r>
-        <w:t xml:space="preserve">[</w:t>
-      </w:r>
-      <w:hyperlink w:anchor="ref-shettleworth2009">
         <w:r>
           <w:rPr>
             <w:rStyle w:val="Hyperlink"/>
@@ -995,7 +978,7 @@
         <w:t xml:space="preserve">]</w:t>
       </w:r>
       <w:r>
-        <w:t xml:space="preserve">; supplementary text S1]. Given that brain size scales allometrically with body size</w:t>
+        <w:t xml:space="preserve">; Supplementary text S1]. Given that brain size scales allometrically with body size</w:t>
       </w:r>
       <w:r>
         <w:t xml:space="preserve"> </w:t>
@@ -1292,7 +1275,7 @@
         <w:t xml:space="preserve">]</w:t>
       </w:r>
       <w:r>
-        <w:t xml:space="preserve">. We selected the states or countries with the highest density of records for our set of species. For North America, we selected states located on the East Coast of the United States (Figure S3A), covering an approximate area of 136,937 km</w:t>
+        <w:t xml:space="preserve">. We selected the states or countries with the highest density of records for our set of species. For North America, we selected states located on the East Coast of the United States (Figure S2A), covering an approximate area of 136,937 km</w:t>
       </w:r>
       <m:oMath>
         <m:sSup>
@@ -1309,7 +1292,7 @@
         </m:sSup>
       </m:oMath>
       <w:r>
-        <w:t xml:space="preserve">. For Europe, we selected countries located on the north and centre of the continent (Figure S3B), representing a total area of 600,497 km</w:t>
+        <w:t xml:space="preserve">. For Europe, we selected countries located on the north and centre of the continent (Figure S2B), representing a total area of 600,497 km</w:t>
       </w:r>
       <m:oMath>
         <m:sSup>
@@ -1609,7 +1592,7 @@
         <w:t xml:space="preserve">]</w:t>
       </w:r>
       <w:r>
-        <w:t xml:space="preserve">, where bees were classified as oligolectic when they use a single plant family to feed their brood or polylectic when they use several. We tested for statistical differences in diet across habitat preferences per habitat and brain size by using Wilcoxon test. We found a low number of specialist species in our dataset with no clear associations with habitat preference or brain size that can explain the relationship between habitat preference and brain size (Figure S2).</w:t>
+        <w:t xml:space="preserve">, where bees were classified as oligolectic when they use a single plant family to feed their brood or polylectic when they use several. We tested for statistical differences in diet across habitat preferences per habitat and brain size by using Wilcoxon test. We found a low number of specialist species in our dataset with no clear associations with habitat preference or brain size that can explain the relationship between habitat preference and brain size (Figure S3).</w:t>
       </w:r>
     </w:p>
     <w:bookmarkEnd w:id="30"/>
@@ -1627,7 +1610,7 @@
         <w:pStyle w:val="FirstParagraph"/>
       </w:pPr>
       <w:r>
-        <w:t xml:space="preserve">To evaluate how the association between habitat preference and relative brain size per species changed by habitat type, we used a Phylogenetic Bayessian approach to model their association. For this, we first joined the resulting habitat preferences per species with their respective average relative brain sizes. The resulting distribution of habitat preferences for each of the habitats analysed followed a zero-one inflated beta distribution (Figure S5), indicating that there were high frequencies of habitat preferences close to 0 or 1 but low frequencies of intermediate values between 0 and 1. Hence, in our analyses we take a conservative approach and only modelled the extremes of the distribution (i.e., species classified as avoiding or preferring a given habitat). Because we assessed habitat preference as binary (</w:t>
+        <w:t xml:space="preserve">To evaluate how the association between habitat preference and relative brain size per species changed by habitat type, we used a Phylogenetic Bayessian approach to model their association. For this, we first joined the resulting habitat preferences per species with their respective average relative brain sizes. Our macro-ecological approach is justified by: (i) independent data ensuring robust and generalizable ecological patterns and (ii) minimal intraspecific variation in brain and body size compared to interspecific variation (see Supplementary text S2 and Figure S4). The resulting distribution of habitat preferences for each of the habitats analysed followed a zero-one inflated beta distribution (Figure S5), indicating that there were high frequencies of habitat preferences close to 0 or 1 but low frequencies of intermediate values between 0 and 1. Hence, in our analyses we take a conservative approach and only modelled the extremes of the distribution (i.e., species classified as avoiding or preferring a given habitat). Because we assessed habitat preference as binary (</w:t>
       </w:r>
       <w:r>
         <w:t xml:space="preserve">“</w:t>
@@ -2009,7 +1992,7 @@
           <w:rPr>
             <w:rStyle w:val="Hyperlink"/>
           </w:rPr>
-          <w:t xml:space="preserve">16</w:t>
+          <w:t xml:space="preserve">17</w:t>
         </w:r>
       </w:hyperlink>
       <w:r>
@@ -2619,7 +2602,7 @@
           <w:iCs/>
           <w:i/>
         </w:rPr>
-        <w:t xml:space="preserve">Annual review of ecology, evolution, and systematics</w:t>
+        <w:t xml:space="preserve">Annual Review of Ecology, Evolution, and Systematics</w:t>
       </w:r>
       <w:r>
         <w:t xml:space="preserve"> </w:t>
@@ -2703,7 +2686,7 @@
           <w:iCs/>
           <w:i/>
         </w:rPr>
-        <w:t xml:space="preserve">Trends in ecology &amp; evolution</w:t>
+        <w:t xml:space="preserve">Trends in Ecology &amp; Evolution</w:t>
       </w:r>
       <w:r>
         <w:t xml:space="preserve"> </w:t>
@@ -3139,58 +3122,20 @@
         <w:t xml:space="preserve">	</w:t>
       </w:r>
       <w:r>
-        <w:t xml:space="preserve">Rasmont P, Coppée A, Michez D, De Meulemeester T. 2008 An overview of the bombus terrestris (l. 1758) subspecies (hymenoptera: apidae). In</w:t>
-      </w:r>
-      <w:r>
-        <w:t xml:space="preserve"> </w:t>
-      </w:r>
-      <w:r>
-        <w:rPr>
-          <w:iCs/>
-          <w:i/>
-        </w:rPr>
-        <w:t xml:space="preserve">Annales de la soci</w:t>
-      </w:r>
-      <w:r>
-        <w:rPr>
-          <w:iCs/>
-          <w:i/>
-        </w:rPr>
-        <w:t xml:space="preserve">é</w:t>
-      </w:r>
-      <w:r>
-        <w:rPr>
-          <w:iCs/>
-          <w:i/>
-        </w:rPr>
-        <w:t xml:space="preserve">t</w:t>
-      </w:r>
-      <w:r>
-        <w:rPr>
-          <w:iCs/>
-          <w:i/>
-        </w:rPr>
-        <w:t xml:space="preserve">é</w:t>
-      </w:r>
-      <w:r>
-        <w:rPr>
-          <w:iCs/>
-          <w:i/>
-        </w:rPr>
-        <w:t xml:space="preserve"> </w:t>
-      </w:r>
-      <w:r>
-        <w:rPr>
-          <w:iCs/>
-          <w:i/>
-        </w:rPr>
-        <w:t xml:space="preserve">entomologique de france</w:t>
-      </w:r>
-      <w:r>
-        <w:t xml:space="preserve">, pp. 243–250. Taylor &amp; Francis.</w:t>
-      </w:r>
-      <w:r>
-        <w:t xml:space="preserve"> </w:t>
+        <w:t xml:space="preserve">Rasmont P, Coppée A, Michez D, De Meulemeester T. 2008 An overview of the bombus terrestris (l. 1758) subspecies (hymenoptera: apidae).</w:t>
+      </w:r>
+      <w:r>
+        <w:t xml:space="preserve"> </w:t>
+      </w:r>
+      <w:r>
+        <w:rPr>
+          <w:bCs/>
+          <w:b/>
+        </w:rPr>
+        <w:t xml:space="preserve">44</w:t>
+      </w:r>
+      <w:r>
+        <w:t xml:space="preserve">, 243–250.</w:t>
       </w:r>
     </w:p>
     <w:bookmarkEnd w:id="61"/>
@@ -3232,7 +3177,7 @@
           <w:iCs/>
           <w:i/>
         </w:rPr>
-        <w:t xml:space="preserve">Nature communications</w:t>
+        <w:t xml:space="preserve">Nature Communications</w:t>
       </w:r>
       <w:r>
         <w:t xml:space="preserve"> </w:t>
@@ -3274,7 +3219,7 @@
           <w:iCs/>
           <w:i/>
         </w:rPr>
-        <w:t xml:space="preserve">Ecological applications</w:t>
+        <w:t xml:space="preserve">Ecological Applications</w:t>
       </w:r>
       <w:r>
         <w:t xml:space="preserve"> </w:t>
@@ -3291,7 +3236,7 @@
       </w:r>
     </w:p>
     <w:bookmarkEnd w:id="63"/>
-    <w:bookmarkStart w:id="64" w:name="ref-sol2009"/>
+    <w:bookmarkStart w:id="64" w:name="ref-shettleworth2009"/>
     <w:p>
       <w:pPr>
         <w:pStyle w:val="Bibliography"/>
@@ -3306,6 +3251,41 @@
         <w:t xml:space="preserve">	</w:t>
       </w:r>
       <w:r>
+        <w:t xml:space="preserve">Shettleworth SJ. 2009</w:t>
+      </w:r>
+      <w:r>
+        <w:t xml:space="preserve"> </w:t>
+      </w:r>
+      <w:r>
+        <w:rPr>
+          <w:iCs/>
+          <w:i/>
+        </w:rPr>
+        <w:t xml:space="preserve">Cognition, evolution, and behavior</w:t>
+      </w:r>
+      <w:r>
+        <w:t xml:space="preserve">. Oxford university press.</w:t>
+      </w:r>
+      <w:r>
+        <w:t xml:space="preserve"> </w:t>
+      </w:r>
+    </w:p>
+    <w:bookmarkEnd w:id="64"/>
+    <w:bookmarkStart w:id="65" w:name="ref-sol2009"/>
+    <w:p>
+      <w:pPr>
+        <w:pStyle w:val="Bibliography"/>
+      </w:pPr>
+      <w:r>
+        <w:t xml:space="preserve">17.</w:t>
+      </w:r>
+      <w:r>
+        <w:t xml:space="preserve"> </w:t>
+      </w:r>
+      <w:r>
+        <w:t xml:space="preserve">	</w:t>
+      </w:r>
+      <w:r>
         <w:t xml:space="preserve">Sol D. 2009 Revisiting the cognitive buffer hypothesis for the evolution of large brains.</w:t>
       </w:r>
       <w:r>
@@ -3316,7 +3296,7 @@
           <w:iCs/>
           <w:i/>
         </w:rPr>
-        <w:t xml:space="preserve">Biology letters</w:t>
+        <w:t xml:space="preserve">Biology Letters</w:t>
       </w:r>
       <w:r>
         <w:t xml:space="preserve"> </w:t>
@@ -3332,41 +3312,6 @@
         <w:t xml:space="preserve">, 130–133.</w:t>
       </w:r>
     </w:p>
-    <w:bookmarkEnd w:id="64"/>
-    <w:bookmarkStart w:id="65" w:name="ref-shettleworth2009"/>
-    <w:p>
-      <w:pPr>
-        <w:pStyle w:val="Bibliography"/>
-      </w:pPr>
-      <w:r>
-        <w:t xml:space="preserve">17.</w:t>
-      </w:r>
-      <w:r>
-        <w:t xml:space="preserve"> </w:t>
-      </w:r>
-      <w:r>
-        <w:t xml:space="preserve">	</w:t>
-      </w:r>
-      <w:r>
-        <w:t xml:space="preserve">Shettleworth SJ. 2009</w:t>
-      </w:r>
-      <w:r>
-        <w:t xml:space="preserve"> </w:t>
-      </w:r>
-      <w:r>
-        <w:rPr>
-          <w:iCs/>
-          <w:i/>
-        </w:rPr>
-        <w:t xml:space="preserve">Cognition, evolution, and behavior</w:t>
-      </w:r>
-      <w:r>
-        <w:t xml:space="preserve">. Oxford university press.</w:t>
-      </w:r>
-      <w:r>
-        <w:t xml:space="preserve"> </w:t>
-      </w:r>
-    </w:p>
     <w:bookmarkEnd w:id="65"/>
     <w:bookmarkStart w:id="66" w:name="ref-sol2008"/>
     <w:p>
@@ -3393,7 +3338,7 @@
           <w:iCs/>
           <w:i/>
         </w:rPr>
-        <w:t xml:space="preserve">the american naturalist</w:t>
+        <w:t xml:space="preserve">The American Naturalist</w:t>
       </w:r>
       <w:r>
         <w:t xml:space="preserve"> </w:t>
@@ -3645,7 +3590,7 @@
           <w:iCs/>
           <w:i/>
         </w:rPr>
-        <w:t xml:space="preserve">Current biology</w:t>
+        <w:t xml:space="preserve">Current Biology</w:t>
       </w:r>
       <w:r>
         <w:t xml:space="preserve"> </w:t>
@@ -3687,7 +3632,7 @@
           <w:iCs/>
           <w:i/>
         </w:rPr>
-        <w:t xml:space="preserve">Annual review of entomology</w:t>
+        <w:t xml:space="preserve">Annual Review of Entomology</w:t>
       </w:r>
       <w:r>
         <w:t xml:space="preserve"> </w:t>
@@ -3729,7 +3674,7 @@
           <w:iCs/>
           <w:i/>
         </w:rPr>
-        <w:t xml:space="preserve">science</w:t>
+        <w:t xml:space="preserve">Science</w:t>
       </w:r>
       <w:r>
         <w:t xml:space="preserve"> </w:t>
@@ -3771,7 +3716,7 @@
           <w:iCs/>
           <w:i/>
         </w:rPr>
-        <w:t xml:space="preserve">Royal Society open science</w:t>
+        <w:t xml:space="preserve">Royal Society Open Science</w:t>
       </w:r>
       <w:r>
         <w:t xml:space="preserve"> </w:t>
@@ -4058,7 +4003,7 @@
           <w:iCs/>
           <w:i/>
         </w:rPr>
-        <w:t xml:space="preserve">Analyses of phylogenetics and evolution</w:t>
+        <w:t xml:space="preserve">Analyses of Phylogenetics and Evolution</w:t>
       </w:r>
       <w:r>
         <w:t xml:space="preserve"> </w:t>
@@ -4100,7 +4045,7 @@
           <w:iCs/>
           <w:i/>
         </w:rPr>
-        <w:t xml:space="preserve">Methods in ecology and evolution</w:t>
+        <w:t xml:space="preserve">Methods in Ecology and Evolution</w:t>
       </w:r>
       <w:r>
         <w:t xml:space="preserve">, 217–223.</w:t>
@@ -4269,7 +4214,7 @@
           <w:iCs/>
           <w:i/>
         </w:rPr>
-        <w:t xml:space="preserve">Ecology letters</w:t>
+        <w:t xml:space="preserve">Ecology Letters</w:t>
       </w:r>
       <w:r>
         <w:t xml:space="preserve"> </w:t>
@@ -5058,7 +5003,7 @@
           <w:iCs/>
           <w:i/>
         </w:rPr>
-        <w:t xml:space="preserve">Frontiers in physiology</w:t>
+        <w:t xml:space="preserve">Frontiers in Physiology</w:t>
       </w:r>
       <w:r>
         <w:t xml:space="preserve"> </w:t>
@@ -5142,7 +5087,7 @@
           <w:iCs/>
           <w:i/>
         </w:rPr>
-        <w:t xml:space="preserve">Journal of neurobiology</w:t>
+        <w:t xml:space="preserve">Journal of Neurobiology</w:t>
       </w:r>
       <w:r>
         <w:t xml:space="preserve"> </w:t>

</xml_diff>